<commit_message>
see Modulo 11 of CISCO
</commit_message>
<xml_diff>
--- a/TEORIA/CISCO/MODULO 11/1 LEZIONE.docx
+++ b/TEORIA/CISCO/MODULO 11/1 LEZIONE.docx
@@ -17,125 +17,153 @@
       </w:r>
     </w:p>
     <w:p>
-      <w:pPr>
-        <w:rPr>
-          <w:lang w:val="en-GB"/>
-        </w:rPr>
-      </w:pPr>
-      <w:r>
-        <w:t xml:space="preserve">Gli indirizzi IP sono divisi in Host </w:t>
-      </w:r>
-      <w:proofErr w:type="spellStart"/>
-      <w:r>
-        <w:t>portion</w:t>
-      </w:r>
-      <w:proofErr w:type="spellEnd"/>
-      <w:r>
-        <w:t xml:space="preserve"> e Network </w:t>
-      </w:r>
-      <w:proofErr w:type="spellStart"/>
-      <w:r>
-        <w:t>portion</w:t>
-      </w:r>
-      <w:proofErr w:type="spellEnd"/>
-      <w:r>
-        <w:t xml:space="preserve">. Per capire le due parti basta utilizzare la </w:t>
-      </w:r>
-      <w:proofErr w:type="spellStart"/>
-      <w:r>
-        <w:t>subnet</w:t>
-      </w:r>
-      <w:proofErr w:type="spellEnd"/>
-      <w:r>
-        <w:t xml:space="preserve"> mask </w:t>
-      </w:r>
-      <w:r>
-        <w:sym w:font="Wingdings" w:char="F0E0"/>
-      </w:r>
-      <w:r>
-        <w:t xml:space="preserve"> mi dice quali sono i bit della parte network e quali della host. </w:t>
-      </w:r>
-      <w:r>
-        <w:rPr>
-          <w:lang w:val="en-GB"/>
-        </w:rPr>
-        <w:t xml:space="preserve">Network a 1 e Host a 0. I bit 1 </w:t>
-      </w:r>
-      <w:proofErr w:type="spellStart"/>
-      <w:r>
-        <w:rPr>
-          <w:lang w:val="en-GB"/>
-        </w:rPr>
-        <w:t>sono</w:t>
-      </w:r>
-      <w:proofErr w:type="spellEnd"/>
-      <w:r>
-        <w:rPr>
-          <w:lang w:val="en-GB"/>
-        </w:rPr>
-        <w:t xml:space="preserve"> a s</w:t>
-      </w:r>
-      <w:r>
-        <w:rPr>
-          <w:lang w:val="en-GB"/>
-        </w:rPr>
-        <w:t xml:space="preserve">inistra e 0 a </w:t>
-      </w:r>
-      <w:r>
-        <w:t>destra</w:t>
-      </w:r>
-      <w:r>
-        <w:rPr>
-          <w:lang w:val="en-GB"/>
-        </w:rPr>
-        <w:t xml:space="preserve">. </w:t>
+      <w:r>
+        <w:t xml:space="preserve">Il protocollo </w:t>
+      </w:r>
+      <w:r>
+        <w:t>DHCP</w:t>
+      </w:r>
+      <w:r>
+        <w:t xml:space="preserve"> va ad assegnare dinamicamente il nostro indirizzo IP oppure possiamo anche staticamente. Esso cambia ogni volta che ci colleghiamo ad una rete. Tutti gli host possono avere un indirizzo IP, questo serve per identificarli univocamente all’interno della rete. </w:t>
       </w:r>
     </w:p>
     <w:p>
       <w:r>
-        <w:t xml:space="preserve">In seguito viene fatto </w:t>
-      </w:r>
-      <w:r>
-        <w:t xml:space="preserve">la &amp; tra i due indirizzi </w:t>
-      </w:r>
-      <w:r>
-        <w:sym w:font="Wingdings" w:char="F0E0"/>
-      </w:r>
-      <w:r>
-        <w:t xml:space="preserve"> questo processo di porta alla creazione dell’indirizzo di rete. Esso non è assegnabile perché appunto si ricava facendo la AND. </w:t>
+        <w:t xml:space="preserve">Nell’IPv4 sono stati definiti degli indirizzi fissi all’interno delle reti private, tramite il protocollo NAT si possono andare a tradurre gli indirizzi IP privati in pubblici. </w:t>
       </w:r>
     </w:p>
     <w:p>
-      <w:r>
-        <w:t xml:space="preserve">La </w:t>
-      </w:r>
-      <w:proofErr w:type="spellStart"/>
-      <w:r>
-        <w:t>subnet</w:t>
-      </w:r>
-      <w:proofErr w:type="spellEnd"/>
-      <w:r>
-        <w:t xml:space="preserve"> mask si può rappresentare anche con la slash </w:t>
-      </w:r>
-      <w:proofErr w:type="spellStart"/>
-      <w:r>
-        <w:t>notation</w:t>
-      </w:r>
-      <w:proofErr w:type="spellEnd"/>
+      <w:pPr>
+        <w:rPr>
+          <w:u w:val="single"/>
+        </w:rPr>
+      </w:pPr>
+      <w:r>
+        <w:t xml:space="preserve">IP STATICO </w:t>
+      </w:r>
+      <w:r>
+        <w:sym w:font="Wingdings" w:char="F0E0"/>
+      </w:r>
+      <w:r>
+        <w:t xml:space="preserve"> si va a configurare, e si digita manualmente l’indirizzo IP: sconsigliato perché complesso</w:t>
+      </w:r>
+      <w:r>
+        <w:t xml:space="preserve"> da gestire, soprattutto su grandi aziende</w:t>
+      </w:r>
+    </w:p>
+    <w:p>
+      <w:pPr>
+        <w:rPr>
+          <w:rStyle w:val="Enfasicorsivo"/>
+          <w:i w:val="0"/>
+          <w:iCs w:val="0"/>
+        </w:rPr>
+      </w:pPr>
+      <w:r>
+        <w:t xml:space="preserve">IP DINAMICO </w:t>
+      </w:r>
+      <w:r>
+        <w:sym w:font="Wingdings" w:char="F0E0"/>
+      </w:r>
       <w:r>
         <w:t xml:space="preserve"> </w:t>
       </w:r>
       <w:r>
+        <w:t xml:space="preserve">DHCP va ad assegnare dinamicamente l’IP al host per usufruire la rete </w:t>
+      </w:r>
+    </w:p>
+    <w:p>
+      <w:r>
+        <w:t xml:space="preserve">Gli indirizzi IP sono divisi in </w:t>
+      </w:r>
+      <w:r>
+        <w:rPr>
+          <w:highlight w:val="yellow"/>
+        </w:rPr>
+        <w:t>Host portion e Network portion</w:t>
+      </w:r>
+      <w:r>
+        <w:t xml:space="preserve">. </w:t>
+      </w:r>
+      <w:r>
+        <w:t xml:space="preserve">Tutti gli host di una rete hanno la parte network uguale, questo inoltre sono privati quindi possibile che nel mondo siano anche duplicati. La parte host dell’indirizzo va ad identificare gli host in quella rete, in maniera univoca. </w:t>
+      </w:r>
+      <w:r>
+        <w:t xml:space="preserve">Per capire le due parti basta utilizzare la </w:t>
+      </w:r>
+      <w:r>
+        <w:rPr>
+          <w:highlight w:val="yellow"/>
+        </w:rPr>
+        <w:t>subnet mask</w:t>
+      </w:r>
+      <w:r>
+        <w:t xml:space="preserve"> (stesso formato dell’indirizzo IP, decimale puntata e su 32bit)</w:t>
+      </w:r>
+      <w:r>
+        <w:t xml:space="preserve"> </w:t>
+      </w:r>
+      <w:r>
         <w:sym w:font="Wingdings" w:char="F0E0"/>
       </w:r>
       <w:r>
+        <w:t xml:space="preserve"> mi dice quali sono i bit della parte network e quali della host. </w:t>
+      </w:r>
+      <w:r>
+        <w:t xml:space="preserve">Network a 1 e Host a 0. I bit 1 sono a sinistra e 0 a </w:t>
+      </w:r>
+      <w:r>
+        <w:t>destra</w:t>
+      </w:r>
+      <w:r>
+        <w:t xml:space="preserve">. </w:t>
+      </w:r>
+    </w:p>
+    <w:p>
+      <w:r>
+        <w:t>La subnet mask è sempre associata ad un indirizzo.</w:t>
+      </w:r>
+    </w:p>
+    <w:p>
+      <w:r>
+        <w:t xml:space="preserve">In seguito viene fatto </w:t>
+      </w:r>
+      <w:r>
+        <w:t xml:space="preserve">la &amp; tra i due indirizzi </w:t>
+      </w:r>
+      <w:r>
+        <w:sym w:font="Wingdings" w:char="F0E0"/>
+      </w:r>
+      <w:r>
+        <w:t xml:space="preserve"> questo processo di porta alla creazione dell’indirizzo di rete. Esso non è assegnabile perché appunto si ricava facendo la AND. </w:t>
+      </w:r>
+    </w:p>
+    <w:p>
+      <w:r>
+        <w:t xml:space="preserve">La subnet mask si può rappresentare anche con la slash notation </w:t>
+      </w:r>
+      <w:r>
+        <w:sym w:font="Wingdings" w:char="F0E0"/>
+      </w:r>
+      <w:r>
         <w:t xml:space="preserve"> cioè mi segna i bit significativi. Es: 255.0.0.0 </w:t>
       </w:r>
       <w:r>
         <w:sym w:font="Wingdings" w:char="F0E0"/>
       </w:r>
       <w:r>
-        <w:t xml:space="preserve"> si può esprimere anche come /8 </w:t>
+        <w:t xml:space="preserve"> si può esprimere anche come /8</w:t>
+      </w:r>
+      <w:r>
+        <w:t xml:space="preserve">. Normalmente si utilizza la dot notation, cioè divisione di numeri decimali con un puntino. </w:t>
+      </w:r>
+    </w:p>
+    <w:p>
+      <w:r>
+        <w:t>Gli indirizzi IP sono s</w:t>
+      </w:r>
+      <w:r>
+        <w:t>uddivisi in 5 classe, esso viene diviso in base al primo byte che appartiene. Quindi dal primo byte ci sono bit che riferiscono la classe degli indirizzi IP.</w:t>
       </w:r>
     </w:p>
     <w:p>
@@ -233,6 +261,14 @@
           <w:i w:val="0"/>
           <w:iCs w:val="0"/>
         </w:rPr>
+        <w:t xml:space="preserve"> (anche se con un sistema definito di borrowing si potrà andare a modificare la subnet mask)</w:t>
+      </w:r>
+      <w:r>
+        <w:rPr>
+          <w:rStyle w:val="Enfasicorsivo"/>
+          <w:i w:val="0"/>
+          <w:iCs w:val="0"/>
+        </w:rPr>
         <w:t xml:space="preserve"> </w:t>
       </w:r>
       <w:r>
@@ -249,7 +285,39 @@
           <w:i w:val="0"/>
           <w:iCs w:val="0"/>
         </w:rPr>
-        <w:t xml:space="preserve"> 255.0.0.0 quindi /8 (nella classe A).  Questo implica che abbiamo 126 reti con poi gli Host: 2 alla 24 -2. Siccome ci sono due indirizzi che non si possono dare (tutti 0 nella parte degli Host, e tutti 1 nella parte degli Host)</w:t>
+        <w:t xml:space="preserve"> 255.0.0.0 quindi /8 (nella classe A).  Questo implica che abbiamo 126 reti con poi gli Host: 2 alla 24 -2. Siccome ci sono due indirizzi che non si possono dare (tutti 0 nella parte degli Host</w:t>
+      </w:r>
+      <w:r>
+        <w:rPr>
+          <w:rStyle w:val="Enfasicorsivo"/>
+          <w:i w:val="0"/>
+          <w:iCs w:val="0"/>
+        </w:rPr>
+        <w:t xml:space="preserve"> (chiamato indirizzo di rete che non viene mai assegnato, siccome serve solo a sapere a quale rete appartiene quel determinato host. Ad esempio viene usato nella tabella di routing)</w:t>
+      </w:r>
+      <w:r>
+        <w:rPr>
+          <w:rStyle w:val="Enfasicorsivo"/>
+          <w:i w:val="0"/>
+          <w:iCs w:val="0"/>
+        </w:rPr>
+        <w:t>, e tutti 1 nella parte degli Host</w:t>
+      </w:r>
+      <w:r>
+        <w:rPr>
+          <w:rStyle w:val="Enfasicorsivo"/>
+          <w:i w:val="0"/>
+          <w:iCs w:val="0"/>
+        </w:rPr>
+        <w:t xml:space="preserve"> (indirizzo di broadcast), il DHCP ad esempio lo utilizza</w:t>
+      </w:r>
+      <w:r>
+        <w:rPr>
+          <w:rStyle w:val="Enfasicorsivo"/>
+          <w:i w:val="0"/>
+          <w:iCs w:val="0"/>
+        </w:rPr>
+        <w:t>)</w:t>
       </w:r>
       <w:r>
         <w:rPr>
@@ -334,67 +402,23 @@
           <w:i w:val="0"/>
           <w:iCs w:val="0"/>
         </w:rPr>
-        <w:t xml:space="preserve"> </w:t>
-      </w:r>
-      <w:r>
-        <w:rPr>
-          <w:rStyle w:val="Enfasicorsivo"/>
-          <w:i w:val="0"/>
-          <w:iCs w:val="0"/>
-        </w:rPr>
-        <w:t>128</w:t>
-      </w:r>
-      <w:r>
-        <w:rPr>
-          <w:rStyle w:val="Enfasicorsivo"/>
-          <w:i w:val="0"/>
-          <w:iCs w:val="0"/>
-        </w:rPr>
-        <w:t xml:space="preserve"> a </w:t>
-      </w:r>
-      <w:r>
-        <w:rPr>
-          <w:rStyle w:val="Enfasicorsivo"/>
-          <w:i w:val="0"/>
-          <w:iCs w:val="0"/>
-        </w:rPr>
-        <w:t xml:space="preserve">191. La </w:t>
-      </w:r>
-      <w:proofErr w:type="spellStart"/>
-      <w:r>
-        <w:rPr>
-          <w:rStyle w:val="Enfasicorsivo"/>
-          <w:i w:val="0"/>
-          <w:iCs w:val="0"/>
-        </w:rPr>
-        <w:t>subnet</w:t>
-      </w:r>
-      <w:proofErr w:type="spellEnd"/>
-      <w:r>
-        <w:rPr>
-          <w:rStyle w:val="Enfasicorsivo"/>
-          <w:i w:val="0"/>
-          <w:iCs w:val="0"/>
-        </w:rPr>
-        <w:t xml:space="preserve"> </w:t>
-      </w:r>
-      <w:proofErr w:type="spellStart"/>
-      <w:r>
-        <w:rPr>
-          <w:rStyle w:val="Enfasicorsivo"/>
-          <w:i w:val="0"/>
-          <w:iCs w:val="0"/>
-        </w:rPr>
-        <w:t>musk</w:t>
-      </w:r>
-      <w:proofErr w:type="spellEnd"/>
-      <w:r>
-        <w:rPr>
-          <w:rStyle w:val="Enfasicorsivo"/>
-          <w:i w:val="0"/>
-          <w:iCs w:val="0"/>
-        </w:rPr>
-        <w:t xml:space="preserve"> di default è 255.255.0.0 /16 </w:t>
+        <w:t xml:space="preserve"> 128 a 191. La subnet m</w:t>
+      </w:r>
+      <w:r>
+        <w:rPr>
+          <w:rStyle w:val="Enfasicorsivo"/>
+          <w:i w:val="0"/>
+          <w:iCs w:val="0"/>
+        </w:rPr>
+        <w:t>a</w:t>
+      </w:r>
+      <w:r>
+        <w:rPr>
+          <w:rStyle w:val="Enfasicorsivo"/>
+          <w:i w:val="0"/>
+          <w:iCs w:val="0"/>
+        </w:rPr>
+        <w:t xml:space="preserve">sk di default è 255.255.0.0 /16 </w:t>
       </w:r>
       <w:r>
         <w:rPr>
@@ -442,7 +466,15 @@
           <w:i w:val="0"/>
           <w:iCs w:val="0"/>
         </w:rPr>
-        <w:t xml:space="preserve"> 65.534 host per reti </w:t>
+        <w:t xml:space="preserve"> 65.534 host per ret</w:t>
+      </w:r>
+      <w:r>
+        <w:rPr>
+          <w:rStyle w:val="Enfasicorsivo"/>
+          <w:i w:val="0"/>
+          <w:iCs w:val="0"/>
+        </w:rPr>
+        <w:t xml:space="preserve">e </w:t>
       </w:r>
     </w:p>
     <w:p>
@@ -537,107 +569,23 @@
           <w:i w:val="0"/>
           <w:iCs w:val="0"/>
         </w:rPr>
-        <w:t xml:space="preserve"> </w:t>
-      </w:r>
-      <w:r>
-        <w:rPr>
-          <w:rStyle w:val="Enfasicorsivo"/>
-          <w:i w:val="0"/>
-          <w:iCs w:val="0"/>
-        </w:rPr>
-        <w:t>192</w:t>
-      </w:r>
-      <w:r>
-        <w:rPr>
-          <w:rStyle w:val="Enfasicorsivo"/>
-          <w:i w:val="0"/>
-          <w:iCs w:val="0"/>
-        </w:rPr>
-        <w:t xml:space="preserve"> a </w:t>
-      </w:r>
-      <w:r>
-        <w:rPr>
-          <w:rStyle w:val="Enfasicorsivo"/>
-          <w:i w:val="0"/>
-          <w:iCs w:val="0"/>
-        </w:rPr>
-        <w:t>223</w:t>
-      </w:r>
-      <w:r>
-        <w:rPr>
-          <w:rStyle w:val="Enfasicorsivo"/>
-          <w:i w:val="0"/>
-          <w:iCs w:val="0"/>
-        </w:rPr>
-        <w:t xml:space="preserve">. La </w:t>
-      </w:r>
-      <w:proofErr w:type="spellStart"/>
-      <w:r>
-        <w:rPr>
-          <w:rStyle w:val="Enfasicorsivo"/>
-          <w:i w:val="0"/>
-          <w:iCs w:val="0"/>
-        </w:rPr>
-        <w:t>subnet</w:t>
-      </w:r>
-      <w:proofErr w:type="spellEnd"/>
-      <w:r>
-        <w:rPr>
-          <w:rStyle w:val="Enfasicorsivo"/>
-          <w:i w:val="0"/>
-          <w:iCs w:val="0"/>
-        </w:rPr>
-        <w:t xml:space="preserve"> </w:t>
-      </w:r>
-      <w:proofErr w:type="spellStart"/>
-      <w:r>
-        <w:rPr>
-          <w:rStyle w:val="Enfasicorsivo"/>
-          <w:i w:val="0"/>
-          <w:iCs w:val="0"/>
-        </w:rPr>
-        <w:t>musk</w:t>
-      </w:r>
-      <w:proofErr w:type="spellEnd"/>
-      <w:r>
-        <w:rPr>
-          <w:rStyle w:val="Enfasicorsivo"/>
-          <w:i w:val="0"/>
-          <w:iCs w:val="0"/>
-        </w:rPr>
-        <w:t xml:space="preserve"> di default è 255.255.</w:t>
-      </w:r>
-      <w:r>
-        <w:rPr>
-          <w:rStyle w:val="Enfasicorsivo"/>
-          <w:i w:val="0"/>
-          <w:iCs w:val="0"/>
-        </w:rPr>
-        <w:t>255</w:t>
-      </w:r>
-      <w:r>
-        <w:rPr>
-          <w:rStyle w:val="Enfasicorsivo"/>
-          <w:i w:val="0"/>
-          <w:iCs w:val="0"/>
-        </w:rPr>
-        <w:t>.0 /</w:t>
-      </w:r>
-      <w:r>
-        <w:rPr>
-          <w:rStyle w:val="Enfasicorsivo"/>
-          <w:i w:val="0"/>
-          <w:iCs w:val="0"/>
-        </w:rPr>
-        <w:t>24</w:t>
-      </w:r>
-      <w:r>
-        <w:rPr>
-          <w:rStyle w:val="Enfasicorsivo"/>
-          <w:i w:val="0"/>
-          <w:iCs w:val="0"/>
-        </w:rPr>
-        <w:t xml:space="preserve"> </w:t>
+        <w:t xml:space="preserve"> 192 a 223. La subnet m</w:t>
+      </w:r>
+      <w:r>
+        <w:rPr>
+          <w:rStyle w:val="Enfasicorsivo"/>
+          <w:i w:val="0"/>
+          <w:iCs w:val="0"/>
+        </w:rPr>
+        <w:t>a</w:t>
+      </w:r>
+      <w:r>
+        <w:rPr>
+          <w:rStyle w:val="Enfasicorsivo"/>
+          <w:i w:val="0"/>
+          <w:iCs w:val="0"/>
+        </w:rPr>
+        <w:t xml:space="preserve">sk di default è 255.255.255.0 /24 </w:t>
       </w:r>
       <w:r>
         <w:rPr>
@@ -653,23 +601,7 @@
           <w:i w:val="0"/>
           <w:iCs w:val="0"/>
         </w:rPr>
-        <w:t xml:space="preserve"> 2 alla </w:t>
-      </w:r>
-      <w:r>
-        <w:rPr>
-          <w:rStyle w:val="Enfasicorsivo"/>
-          <w:i w:val="0"/>
-          <w:iCs w:val="0"/>
-        </w:rPr>
-        <w:t>21</w:t>
-      </w:r>
-      <w:r>
-        <w:rPr>
-          <w:rStyle w:val="Enfasicorsivo"/>
-          <w:i w:val="0"/>
-          <w:iCs w:val="0"/>
-        </w:rPr>
-        <w:t xml:space="preserve"> </w:t>
+        <w:t xml:space="preserve"> 2 alla 21 </w:t>
       </w:r>
       <w:r>
         <w:rPr>
@@ -685,15 +617,7 @@
           <w:i w:val="0"/>
           <w:iCs w:val="0"/>
         </w:rPr>
-        <w:t xml:space="preserve"> 2 milioni circa di</w:t>
-      </w:r>
-      <w:r>
-        <w:rPr>
-          <w:rStyle w:val="Enfasicorsivo"/>
-          <w:i w:val="0"/>
-          <w:iCs w:val="0"/>
-        </w:rPr>
-        <w:t xml:space="preserve"> reti con 2 alla </w:t>
+        <w:t xml:space="preserve"> 2 milioni circa di reti con 2 alla </w:t>
       </w:r>
       <w:r>
         <w:rPr>
@@ -803,7 +727,7 @@
           <w:iCs w:val="0"/>
           <w:highlight w:val="yellow"/>
         </w:rPr>
-        <w:t>1</w:t>
+        <w:t>11</w:t>
       </w:r>
       <w:r>
         <w:rPr>
@@ -812,15 +736,6 @@
           <w:iCs w:val="0"/>
           <w:highlight w:val="yellow"/>
         </w:rPr>
-        <w:t>1</w:t>
-      </w:r>
-      <w:r>
-        <w:rPr>
-          <w:rStyle w:val="Enfasicorsivo"/>
-          <w:i w:val="0"/>
-          <w:iCs w:val="0"/>
-          <w:highlight w:val="yellow"/>
-        </w:rPr>
         <w:t>0</w:t>
       </w:r>
       <w:r>
@@ -845,109 +760,63 @@
           <w:i w:val="0"/>
           <w:iCs w:val="0"/>
         </w:rPr>
-        <w:t xml:space="preserve"> </w:t>
-      </w:r>
-      <w:r>
-        <w:rPr>
-          <w:rStyle w:val="Enfasicorsivo"/>
-          <w:i w:val="0"/>
-          <w:iCs w:val="0"/>
-        </w:rPr>
-        <w:t>224</w:t>
-      </w:r>
-      <w:r>
-        <w:rPr>
-          <w:rStyle w:val="Enfasicorsivo"/>
-          <w:i w:val="0"/>
-          <w:iCs w:val="0"/>
-        </w:rPr>
-        <w:t xml:space="preserve"> a </w:t>
-      </w:r>
-      <w:r>
-        <w:rPr>
-          <w:rStyle w:val="Enfasicorsivo"/>
-          <w:i w:val="0"/>
-          <w:iCs w:val="0"/>
-        </w:rPr>
-        <w:t>240</w:t>
-      </w:r>
-      <w:r>
-        <w:rPr>
-          <w:rStyle w:val="Enfasicorsivo"/>
-          <w:i w:val="0"/>
-          <w:iCs w:val="0"/>
-        </w:rPr>
-        <w:t xml:space="preserve">. </w:t>
-      </w:r>
-      <w:r>
-        <w:rPr>
-          <w:rStyle w:val="Enfasicorsivo"/>
-          <w:i w:val="0"/>
-          <w:iCs w:val="0"/>
-        </w:rPr>
-        <w:t xml:space="preserve">Classe utilizzata per gli indirizzi di </w:t>
-      </w:r>
-      <w:proofErr w:type="spellStart"/>
-      <w:r>
-        <w:rPr>
-          <w:rStyle w:val="Enfasicorsivo"/>
-          <w:i w:val="0"/>
-          <w:iCs w:val="0"/>
-        </w:rPr>
-        <w:t>multicast</w:t>
-      </w:r>
-      <w:proofErr w:type="spellEnd"/>
-      <w:r>
-        <w:rPr>
-          <w:rStyle w:val="Enfasicorsivo"/>
-          <w:i w:val="0"/>
-          <w:iCs w:val="0"/>
-        </w:rPr>
-        <w:t xml:space="preserve">, essa non presenta la </w:t>
-      </w:r>
-      <w:proofErr w:type="spellStart"/>
-      <w:r>
-        <w:rPr>
-          <w:rStyle w:val="Enfasicorsivo"/>
-          <w:i w:val="0"/>
-          <w:iCs w:val="0"/>
-        </w:rPr>
-        <w:t>subnet</w:t>
-      </w:r>
-      <w:proofErr w:type="spellEnd"/>
-      <w:r>
-        <w:rPr>
-          <w:rStyle w:val="Enfasicorsivo"/>
-          <w:i w:val="0"/>
-          <w:iCs w:val="0"/>
-        </w:rPr>
-        <w:t xml:space="preserve"> </w:t>
-      </w:r>
-      <w:proofErr w:type="spellStart"/>
-      <w:r>
-        <w:rPr>
-          <w:rStyle w:val="Enfasicorsivo"/>
-          <w:i w:val="0"/>
-          <w:iCs w:val="0"/>
-        </w:rPr>
-        <w:t>musk</w:t>
-      </w:r>
-      <w:proofErr w:type="spellEnd"/>
-      <w:r>
-        <w:rPr>
-          <w:rStyle w:val="Enfasicorsivo"/>
-          <w:i w:val="0"/>
-          <w:iCs w:val="0"/>
-        </w:rPr>
-        <w:t xml:space="preserve">. </w:t>
-      </w:r>
-      <w:r>
-        <w:rPr>
-          <w:rStyle w:val="Enfasicorsivo"/>
-          <w:i w:val="0"/>
-          <w:iCs w:val="0"/>
-        </w:rPr>
-        <w:t xml:space="preserve"> </w:t>
+        <w:t xml:space="preserve"> 224 a 2</w:t>
+      </w:r>
+      <w:r>
+        <w:rPr>
+          <w:rStyle w:val="Enfasicorsivo"/>
+          <w:i w:val="0"/>
+          <w:iCs w:val="0"/>
+        </w:rPr>
+        <w:t>39</w:t>
+      </w:r>
+      <w:r>
+        <w:rPr>
+          <w:rStyle w:val="Enfasicorsivo"/>
+          <w:i w:val="0"/>
+          <w:iCs w:val="0"/>
+        </w:rPr>
+        <w:t xml:space="preserve">. Classe utilizzata per gli indirizzi di </w:t>
+      </w:r>
+      <w:r>
+        <w:rPr>
+          <w:rStyle w:val="Enfasicorsivo"/>
+          <w:i w:val="0"/>
+          <w:iCs w:val="0"/>
+        </w:rPr>
+        <w:t>Multicast</w:t>
+      </w:r>
+      <w:r>
+        <w:rPr>
+          <w:rStyle w:val="Enfasicorsivo"/>
+          <w:i w:val="0"/>
+          <w:iCs w:val="0"/>
+        </w:rPr>
+        <w:t>, essa non presenta la subnet m</w:t>
+      </w:r>
+      <w:r>
+        <w:rPr>
+          <w:rStyle w:val="Enfasicorsivo"/>
+          <w:i w:val="0"/>
+          <w:iCs w:val="0"/>
+        </w:rPr>
+        <w:t>a</w:t>
+      </w:r>
+      <w:r>
+        <w:rPr>
+          <w:rStyle w:val="Enfasicorsivo"/>
+          <w:i w:val="0"/>
+          <w:iCs w:val="0"/>
+        </w:rPr>
+        <w:t xml:space="preserve">sk.  </w:t>
+      </w:r>
+      <w:r>
+        <w:rPr>
+          <w:rStyle w:val="Enfasicorsivo"/>
+          <w:i w:val="0"/>
+          <w:iCs w:val="0"/>
+        </w:rPr>
+        <w:t xml:space="preserve">Indirizzo di gruppo, che definisce un gruppo di host i quali sono contenuti all’interno di questo indirizzo IP. </w:t>
       </w:r>
     </w:p>
     <w:p>
@@ -1042,91 +911,137 @@
           <w:i w:val="0"/>
           <w:iCs w:val="0"/>
         </w:rPr>
-        <w:t xml:space="preserve"> </w:t>
-      </w:r>
-      <w:r>
-        <w:rPr>
-          <w:rStyle w:val="Enfasicorsivo"/>
-          <w:i w:val="0"/>
-          <w:iCs w:val="0"/>
-        </w:rPr>
-        <w:t>241</w:t>
-      </w:r>
-      <w:r>
-        <w:rPr>
-          <w:rStyle w:val="Enfasicorsivo"/>
-          <w:i w:val="0"/>
-          <w:iCs w:val="0"/>
-        </w:rPr>
-        <w:t xml:space="preserve"> a </w:t>
-      </w:r>
-      <w:r>
-        <w:rPr>
-          <w:rStyle w:val="Enfasicorsivo"/>
-          <w:i w:val="0"/>
-          <w:iCs w:val="0"/>
-        </w:rPr>
-        <w:t>254</w:t>
-      </w:r>
-      <w:r>
-        <w:rPr>
-          <w:rStyle w:val="Enfasicorsivo"/>
-          <w:i w:val="0"/>
-          <w:iCs w:val="0"/>
-        </w:rPr>
-        <w:t xml:space="preserve">. </w:t>
-      </w:r>
-      <w:r>
-        <w:rPr>
-          <w:rStyle w:val="Enfasicorsivo"/>
-          <w:i w:val="0"/>
-          <w:iCs w:val="0"/>
-        </w:rPr>
-        <w:t>Usi futuri o sperimentali</w:t>
-      </w:r>
-      <w:r>
-        <w:rPr>
-          <w:rStyle w:val="Enfasicorsivo"/>
-          <w:i w:val="0"/>
-          <w:iCs w:val="0"/>
-        </w:rPr>
-        <w:t xml:space="preserve">, essa non presenta la </w:t>
-      </w:r>
-      <w:proofErr w:type="spellStart"/>
-      <w:r>
-        <w:rPr>
-          <w:rStyle w:val="Enfasicorsivo"/>
-          <w:i w:val="0"/>
-          <w:iCs w:val="0"/>
-        </w:rPr>
-        <w:t>subnet</w:t>
-      </w:r>
-      <w:proofErr w:type="spellEnd"/>
-      <w:r>
-        <w:rPr>
-          <w:rStyle w:val="Enfasicorsivo"/>
-          <w:i w:val="0"/>
-          <w:iCs w:val="0"/>
-        </w:rPr>
-        <w:t xml:space="preserve"> </w:t>
-      </w:r>
-      <w:proofErr w:type="spellStart"/>
-      <w:r>
-        <w:rPr>
-          <w:rStyle w:val="Enfasicorsivo"/>
-          <w:i w:val="0"/>
-          <w:iCs w:val="0"/>
-        </w:rPr>
-        <w:t>musk</w:t>
-      </w:r>
-      <w:proofErr w:type="spellEnd"/>
-      <w:r>
-        <w:rPr>
-          <w:rStyle w:val="Enfasicorsivo"/>
-          <w:i w:val="0"/>
-          <w:iCs w:val="0"/>
-        </w:rPr>
-        <w:t xml:space="preserve">.  </w:t>
+        <w:t xml:space="preserve"> 24</w:t>
+      </w:r>
+      <w:r>
+        <w:rPr>
+          <w:rStyle w:val="Enfasicorsivo"/>
+          <w:i w:val="0"/>
+          <w:iCs w:val="0"/>
+        </w:rPr>
+        <w:t>0</w:t>
+      </w:r>
+      <w:r>
+        <w:rPr>
+          <w:rStyle w:val="Enfasicorsivo"/>
+          <w:i w:val="0"/>
+          <w:iCs w:val="0"/>
+        </w:rPr>
+        <w:t xml:space="preserve"> a 254. Usi futuri o sperimentali, essa non presenta la subnet m</w:t>
+      </w:r>
+      <w:r>
+        <w:rPr>
+          <w:rStyle w:val="Enfasicorsivo"/>
+          <w:i w:val="0"/>
+          <w:iCs w:val="0"/>
+        </w:rPr>
+        <w:t>a</w:t>
+      </w:r>
+      <w:r>
+        <w:rPr>
+          <w:rStyle w:val="Enfasicorsivo"/>
+          <w:i w:val="0"/>
+          <w:iCs w:val="0"/>
+        </w:rPr>
+        <w:t xml:space="preserve">sk.  </w:t>
+      </w:r>
+    </w:p>
+    <w:p>
+      <w:pPr>
+        <w:rPr>
+          <w:rStyle w:val="Enfasicorsivo"/>
+          <w:i w:val="0"/>
+          <w:iCs w:val="0"/>
+        </w:rPr>
+      </w:pPr>
+      <w:r>
+        <w:rPr>
+          <w:rStyle w:val="Enfasicorsivo"/>
+          <w:i w:val="0"/>
+          <w:iCs w:val="0"/>
+        </w:rPr>
+        <w:t xml:space="preserve">Il 255 non è possibile usarlo siccome è quello di LIMITED BRODCAST. Effettivamente un indirizzo di broadcast e il limited a livello pratico lavorano alla stessa maniera. </w:t>
+      </w:r>
+      <w:r>
+        <w:rPr>
+          <w:rStyle w:val="Enfasicorsivo"/>
+          <w:i w:val="0"/>
+          <w:iCs w:val="0"/>
+        </w:rPr>
+        <w:t xml:space="preserve">Tutti e due lavorano sul locale, anche </w:t>
+      </w:r>
+      <w:r>
+        <w:rPr>
+          <w:rStyle w:val="Enfasicorsivo"/>
+          <w:i w:val="0"/>
+          <w:iCs w:val="0"/>
+        </w:rPr>
+        <w:lastRenderedPageBreak/>
+        <w:t xml:space="preserve">perché un broadcast non può essere inoltrato nelle reti pubbliche. </w:t>
+      </w:r>
+      <w:r>
+        <w:rPr>
+          <w:rStyle w:val="Enfasicorsivo"/>
+          <w:i w:val="0"/>
+          <w:iCs w:val="0"/>
+        </w:rPr>
+        <w:t>La DHCP discover</w:t>
+      </w:r>
+      <w:r>
+        <w:rPr>
+          <w:rStyle w:val="Enfasicorsivo"/>
+          <w:i w:val="0"/>
+          <w:iCs w:val="0"/>
+        </w:rPr>
+        <w:t xml:space="preserve"> (Una PDU che permette di andare a richiedere l’indirizzo Host tramite il DHCP)</w:t>
+      </w:r>
+      <w:r>
+        <w:rPr>
+          <w:rStyle w:val="Enfasicorsivo"/>
+          <w:i w:val="0"/>
+          <w:iCs w:val="0"/>
+        </w:rPr>
+        <w:t xml:space="preserve">, avrà il pacchetto IP mittente quello 0.0.0.0 </w:t>
+      </w:r>
+      <w:r>
+        <w:rPr>
+          <w:rStyle w:val="Enfasicorsivo"/>
+          <w:i w:val="0"/>
+          <w:iCs w:val="0"/>
+        </w:rPr>
+        <w:t xml:space="preserve">(indirizzo utilizzato quando non se ne possiede uno) </w:t>
+      </w:r>
+      <w:r>
+        <w:rPr>
+          <w:rStyle w:val="Enfasicorsivo"/>
+          <w:i w:val="0"/>
+          <w:iCs w:val="0"/>
+        </w:rPr>
+        <w:t>e</w:t>
+      </w:r>
+      <w:r>
+        <w:rPr>
+          <w:rStyle w:val="Enfasicorsivo"/>
+          <w:i w:val="0"/>
+          <w:iCs w:val="0"/>
+        </w:rPr>
+        <w:t xml:space="preserve"> IP destinatario sarà</w:t>
+      </w:r>
+      <w:r>
+        <w:rPr>
+          <w:rStyle w:val="Enfasicorsivo"/>
+          <w:i w:val="0"/>
+          <w:iCs w:val="0"/>
+        </w:rPr>
+        <w:t xml:space="preserve"> invece quello limitato, siccome non presenta la parte della rete siccome va bene in qualsiasi rete, invece il normale broadcast non sarebbe stato possibile usarlo siccome </w:t>
+      </w:r>
+      <w:r>
+        <w:rPr>
+          <w:rStyle w:val="Enfasicorsivo"/>
+          <w:i w:val="0"/>
+          <w:iCs w:val="0"/>
+        </w:rPr>
+        <w:t>bisognava sapere a quale rete l’indirizzo appartiene.</w:t>
       </w:r>
     </w:p>
     <w:p>
@@ -1378,23 +1293,69 @@
           <w:i w:val="0"/>
           <w:iCs w:val="0"/>
         </w:rPr>
-        <w:t xml:space="preserve">Questo indirizzo si toglie 2 alla 24 esima combinazioni siccome nessuno può usare far iniziare il suo indirizzo con </w:t>
-      </w:r>
-      <w:r>
-        <w:rPr>
-          <w:rStyle w:val="Enfasicorsivo"/>
-          <w:i w:val="0"/>
-          <w:iCs w:val="0"/>
-        </w:rPr>
-        <w:t>127</w:t>
-      </w:r>
-      <w:r>
-        <w:rPr>
-          <w:rStyle w:val="Enfasicorsivo"/>
-          <w:i w:val="0"/>
-          <w:iCs w:val="0"/>
-        </w:rPr>
-        <w:t>.</w:t>
+        <w:t>Questo indirizzo si toglie 2 alla 24 esima combinazioni siccome nessuno può usare far iniziare il suo indirizzo con 127.</w:t>
+      </w:r>
+      <w:r>
+        <w:rPr>
+          <w:rStyle w:val="Enfasicorsivo"/>
+          <w:i w:val="0"/>
+          <w:iCs w:val="0"/>
+        </w:rPr>
+        <w:t xml:space="preserve"> Questo è l’indirizzo di </w:t>
+      </w:r>
+      <w:proofErr w:type="spellStart"/>
+      <w:r>
+        <w:rPr>
+          <w:rStyle w:val="Enfasicorsivo"/>
+          <w:i w:val="0"/>
+          <w:iCs w:val="0"/>
+        </w:rPr>
+        <w:t>localhost</w:t>
+      </w:r>
+      <w:proofErr w:type="spellEnd"/>
+      <w:r>
+        <w:rPr>
+          <w:rStyle w:val="Enfasicorsivo"/>
+          <w:i w:val="0"/>
+          <w:iCs w:val="0"/>
+        </w:rPr>
+        <w:t xml:space="preserve">, questo permette di andare a far scendere il pacchetto direttamente dal </w:t>
+      </w:r>
+      <w:proofErr w:type="spellStart"/>
+      <w:r>
+        <w:rPr>
+          <w:rStyle w:val="Enfasicorsivo"/>
+          <w:i w:val="0"/>
+          <w:iCs w:val="0"/>
+        </w:rPr>
+        <w:t>tcp/ip</w:t>
+      </w:r>
+      <w:proofErr w:type="spellEnd"/>
+      <w:r>
+        <w:rPr>
+          <w:rStyle w:val="Enfasicorsivo"/>
+          <w:i w:val="0"/>
+          <w:iCs w:val="0"/>
+        </w:rPr>
+        <w:t xml:space="preserve"> e poi essendo </w:t>
+      </w:r>
+      <w:proofErr w:type="spellStart"/>
+      <w:r>
+        <w:rPr>
+          <w:rStyle w:val="Enfasicorsivo"/>
+          <w:i w:val="0"/>
+          <w:iCs w:val="0"/>
+        </w:rPr>
+        <w:t>localhost</w:t>
+      </w:r>
+      <w:proofErr w:type="spellEnd"/>
+      <w:r>
+        <w:rPr>
+          <w:rStyle w:val="Enfasicorsivo"/>
+          <w:i w:val="0"/>
+          <w:iCs w:val="0"/>
+        </w:rPr>
+        <w:t xml:space="preserve"> risale la pila e ritorna a me. </w:t>
       </w:r>
     </w:p>
     <w:p>
@@ -1562,6 +1523,14 @@
         </w:rPr>
         <w:t>rete con circa 16.000.000 di host</w:t>
       </w:r>
+      <w:r>
+        <w:rPr>
+          <w:rStyle w:val="Enfasicorsivo"/>
+          <w:i w:val="0"/>
+          <w:iCs w:val="0"/>
+        </w:rPr>
+        <w:t xml:space="preserve"> (2 alla 24 -2)</w:t>
+      </w:r>
     </w:p>
     <w:p>
       <w:pPr>
@@ -1582,7 +1551,23 @@
           <w:i w:val="0"/>
           <w:iCs w:val="0"/>
         </w:rPr>
-        <w:t xml:space="preserve">Classe B: 172.16.x.x a 172.31.x.x </w:t>
+        <w:t xml:space="preserve">Classe B: 172.16.x.x </w:t>
+      </w:r>
+      <w:r>
+        <w:rPr>
+          <w:rStyle w:val="Enfasicorsivo"/>
+          <w:i w:val="0"/>
+          <w:iCs w:val="0"/>
+        </w:rPr>
+        <w:t xml:space="preserve">fino </w:t>
+      </w:r>
+      <w:r>
+        <w:rPr>
+          <w:rStyle w:val="Enfasicorsivo"/>
+          <w:i w:val="0"/>
+          <w:iCs w:val="0"/>
+        </w:rPr>
+        <w:t xml:space="preserve">a 172.31.x.x </w:t>
       </w:r>
       <w:r>
         <w:rPr>
@@ -1599,6 +1584,14 @@
           <w:iCs w:val="0"/>
         </w:rPr>
         <w:t xml:space="preserve"> 16 reti con 65.534 di host</w:t>
+      </w:r>
+      <w:r>
+        <w:rPr>
+          <w:rStyle w:val="Enfasicorsivo"/>
+          <w:i w:val="0"/>
+          <w:iCs w:val="0"/>
+        </w:rPr>
+        <w:t xml:space="preserve"> (2 alla 16 -2)</w:t>
       </w:r>
     </w:p>
     <w:p>
@@ -1620,8 +1613,23 @@
           <w:i w:val="0"/>
           <w:iCs w:val="0"/>
         </w:rPr>
-        <w:lastRenderedPageBreak/>
-        <w:t xml:space="preserve">Classe C: 192.168.0.x a 192.168.255.x </w:t>
+        <w:t xml:space="preserve">Classe C: 192.168.0.x </w:t>
+      </w:r>
+      <w:r>
+        <w:rPr>
+          <w:rStyle w:val="Enfasicorsivo"/>
+          <w:i w:val="0"/>
+          <w:iCs w:val="0"/>
+        </w:rPr>
+        <w:t xml:space="preserve">fino </w:t>
+      </w:r>
+      <w:r>
+        <w:rPr>
+          <w:rStyle w:val="Enfasicorsivo"/>
+          <w:i w:val="0"/>
+          <w:iCs w:val="0"/>
+        </w:rPr>
+        <w:t xml:space="preserve">a 192.168.255.x </w:t>
       </w:r>
       <w:r>
         <w:rPr>
@@ -1637,8 +1645,419 @@
           <w:i w:val="0"/>
           <w:iCs w:val="0"/>
         </w:rPr>
-        <w:t xml:space="preserve"> 256 reti con 254 host (siccome 2 alla 8 ma sempre il -2) </w:t>
-      </w:r>
+        <w:t xml:space="preserve"> 256 reti con 254 host (siccome 2 alla 8 ma sempre il -2)</w:t>
+      </w:r>
+      <w:r>
+        <w:rPr>
+          <w:rStyle w:val="Enfasicorsivo"/>
+          <w:i w:val="0"/>
+          <w:iCs w:val="0"/>
+        </w:rPr>
+        <w:t xml:space="preserve">. Questo molto utilizzato a casa, siccome si va a vedere sempre come parametro il numero di host che si possono appartenere alla rete. </w:t>
+      </w:r>
+    </w:p>
+    <w:tbl>
+      <w:tblPr>
+        <w:tblStyle w:val="Grigliatabella"/>
+        <w:tblW w:w="0" w:type="auto"/>
+        <w:tblLook w:val="04A0" w:firstRow="1" w:lastRow="0" w:firstColumn="1" w:lastColumn="0" w:noHBand="0" w:noVBand="1"/>
+      </w:tblPr>
+      <w:tblGrid>
+        <w:gridCol w:w="2073"/>
+        <w:gridCol w:w="1879"/>
+        <w:gridCol w:w="1729"/>
+        <w:gridCol w:w="1972"/>
+        <w:gridCol w:w="1695"/>
+      </w:tblGrid>
+      <w:tr>
+        <w:trPr>
+          <w:trHeight w:val="290"/>
+        </w:trPr>
+        <w:tc>
+          <w:tcPr>
+            <w:tcW w:w="2073" w:type="dxa"/>
+          </w:tcPr>
+          <w:p>
+            <w:pPr>
+              <w:rPr>
+                <w:rStyle w:val="Enfasicorsivo"/>
+                <w:i w:val="0"/>
+                <w:iCs w:val="0"/>
+              </w:rPr>
+            </w:pPr>
+            <w:r>
+              <w:rPr>
+                <w:rStyle w:val="Enfasicorsivo"/>
+                <w:i w:val="0"/>
+                <w:iCs w:val="0"/>
+              </w:rPr>
+              <w:t>216.14.55.137</w:t>
+            </w:r>
+          </w:p>
+        </w:tc>
+        <w:tc>
+          <w:tcPr>
+            <w:tcW w:w="1879" w:type="dxa"/>
+          </w:tcPr>
+          <w:p>
+            <w:pPr>
+              <w:rPr>
+                <w:rStyle w:val="Enfasicorsivo"/>
+                <w:i w:val="0"/>
+                <w:iCs w:val="0"/>
+              </w:rPr>
+            </w:pPr>
+          </w:p>
+        </w:tc>
+        <w:tc>
+          <w:tcPr>
+            <w:tcW w:w="1729" w:type="dxa"/>
+          </w:tcPr>
+          <w:p>
+            <w:pPr>
+              <w:rPr>
+                <w:rStyle w:val="Enfasicorsivo"/>
+                <w:i w:val="0"/>
+                <w:iCs w:val="0"/>
+              </w:rPr>
+            </w:pPr>
+          </w:p>
+        </w:tc>
+        <w:tc>
+          <w:tcPr>
+            <w:tcW w:w="1972" w:type="dxa"/>
+          </w:tcPr>
+          <w:p>
+            <w:pPr>
+              <w:rPr>
+                <w:rStyle w:val="Enfasicorsivo"/>
+                <w:i w:val="0"/>
+                <w:iCs w:val="0"/>
+              </w:rPr>
+            </w:pPr>
+          </w:p>
+        </w:tc>
+        <w:tc>
+          <w:tcPr>
+            <w:tcW w:w="1695" w:type="dxa"/>
+          </w:tcPr>
+          <w:p>
+            <w:pPr>
+              <w:rPr>
+                <w:rStyle w:val="Enfasicorsivo"/>
+                <w:i w:val="0"/>
+                <w:iCs w:val="0"/>
+              </w:rPr>
+            </w:pPr>
+          </w:p>
+        </w:tc>
+      </w:tr>
+      <w:tr>
+        <w:trPr>
+          <w:trHeight w:val="879"/>
+        </w:trPr>
+        <w:tc>
+          <w:tcPr>
+            <w:tcW w:w="2073" w:type="dxa"/>
+          </w:tcPr>
+          <w:p>
+            <w:pPr>
+              <w:rPr>
+                <w:rStyle w:val="Enfasicorsivo"/>
+                <w:i w:val="0"/>
+                <w:iCs w:val="0"/>
+              </w:rPr>
+            </w:pPr>
+            <w:r>
+              <w:rPr>
+                <w:rStyle w:val="Enfasicorsivo"/>
+                <w:i w:val="0"/>
+                <w:iCs w:val="0"/>
+              </w:rPr>
+              <w:t>123.1.1.15</w:t>
+            </w:r>
+          </w:p>
+        </w:tc>
+        <w:tc>
+          <w:tcPr>
+            <w:tcW w:w="1879" w:type="dxa"/>
+          </w:tcPr>
+          <w:p>
+            <w:pPr>
+              <w:rPr>
+                <w:rStyle w:val="Enfasicorsivo"/>
+                <w:i w:val="0"/>
+                <w:iCs w:val="0"/>
+              </w:rPr>
+            </w:pPr>
+            <w:r>
+              <w:rPr>
+                <w:rStyle w:val="Enfasicorsivo"/>
+                <w:i w:val="0"/>
+                <w:iCs w:val="0"/>
+              </w:rPr>
+              <w:t>CLASSE A</w:t>
+            </w:r>
+          </w:p>
+        </w:tc>
+        <w:tc>
+          <w:tcPr>
+            <w:tcW w:w="1729" w:type="dxa"/>
+          </w:tcPr>
+          <w:p>
+            <w:pPr>
+              <w:rPr>
+                <w:rStyle w:val="Enfasicorsivo"/>
+                <w:i w:val="0"/>
+                <w:iCs w:val="0"/>
+              </w:rPr>
+            </w:pPr>
+            <w:r>
+              <w:rPr>
+                <w:rStyle w:val="Enfasicorsivo"/>
+                <w:i w:val="0"/>
+                <w:iCs w:val="0"/>
+              </w:rPr>
+              <w:t>123.0.0.0</w:t>
+            </w:r>
+          </w:p>
+        </w:tc>
+        <w:tc>
+          <w:tcPr>
+            <w:tcW w:w="1972" w:type="dxa"/>
+          </w:tcPr>
+          <w:p>
+            <w:pPr>
+              <w:rPr>
+                <w:rStyle w:val="Enfasicorsivo"/>
+                <w:i w:val="0"/>
+                <w:iCs w:val="0"/>
+              </w:rPr>
+            </w:pPr>
+            <w:r>
+              <w:rPr>
+                <w:rStyle w:val="Enfasicorsivo"/>
+                <w:i w:val="0"/>
+                <w:iCs w:val="0"/>
+              </w:rPr>
+              <w:t>123.255.255.255</w:t>
+            </w:r>
+          </w:p>
+        </w:tc>
+        <w:tc>
+          <w:tcPr>
+            <w:tcW w:w="1695" w:type="dxa"/>
+          </w:tcPr>
+          <w:p>
+            <w:pPr>
+              <w:rPr>
+                <w:rStyle w:val="Enfasicorsivo"/>
+                <w:i w:val="0"/>
+                <w:iCs w:val="0"/>
+              </w:rPr>
+            </w:pPr>
+            <w:r>
+              <w:rPr>
+                <w:rStyle w:val="Enfasicorsivo"/>
+                <w:i w:val="0"/>
+                <w:iCs w:val="0"/>
+              </w:rPr>
+              <w:t>/8 (si guarda la subnet mask)</w:t>
+            </w:r>
+          </w:p>
+        </w:tc>
+      </w:tr>
+      <w:tr>
+        <w:trPr>
+          <w:trHeight w:val="290"/>
+        </w:trPr>
+        <w:tc>
+          <w:tcPr>
+            <w:tcW w:w="2073" w:type="dxa"/>
+          </w:tcPr>
+          <w:p>
+            <w:pPr>
+              <w:rPr>
+                <w:rStyle w:val="Enfasicorsivo"/>
+                <w:i w:val="0"/>
+                <w:iCs w:val="0"/>
+              </w:rPr>
+            </w:pPr>
+          </w:p>
+        </w:tc>
+        <w:tc>
+          <w:tcPr>
+            <w:tcW w:w="1879" w:type="dxa"/>
+          </w:tcPr>
+          <w:p>
+            <w:pPr>
+              <w:rPr>
+                <w:rStyle w:val="Enfasicorsivo"/>
+                <w:i w:val="0"/>
+                <w:iCs w:val="0"/>
+              </w:rPr>
+            </w:pPr>
+          </w:p>
+        </w:tc>
+        <w:tc>
+          <w:tcPr>
+            <w:tcW w:w="1729" w:type="dxa"/>
+          </w:tcPr>
+          <w:p>
+            <w:pPr>
+              <w:rPr>
+                <w:rStyle w:val="Enfasicorsivo"/>
+                <w:i w:val="0"/>
+                <w:iCs w:val="0"/>
+              </w:rPr>
+            </w:pPr>
+            <w:r>
+              <w:rPr>
+                <w:rStyle w:val="Enfasicorsivo"/>
+                <w:i w:val="0"/>
+                <w:iCs w:val="0"/>
+              </w:rPr>
+              <w:t>194.125.35.0</w:t>
+            </w:r>
+          </w:p>
+        </w:tc>
+        <w:tc>
+          <w:tcPr>
+            <w:tcW w:w="1972" w:type="dxa"/>
+          </w:tcPr>
+          <w:p>
+            <w:pPr>
+              <w:rPr>
+                <w:rStyle w:val="Enfasicorsivo"/>
+                <w:i w:val="0"/>
+                <w:iCs w:val="0"/>
+              </w:rPr>
+            </w:pPr>
+          </w:p>
+        </w:tc>
+        <w:tc>
+          <w:tcPr>
+            <w:tcW w:w="1695" w:type="dxa"/>
+          </w:tcPr>
+          <w:p>
+            <w:pPr>
+              <w:rPr>
+                <w:rStyle w:val="Enfasicorsivo"/>
+                <w:i w:val="0"/>
+                <w:iCs w:val="0"/>
+              </w:rPr>
+            </w:pPr>
+          </w:p>
+        </w:tc>
+      </w:tr>
+      <w:tr>
+        <w:trPr>
+          <w:trHeight w:val="290"/>
+        </w:trPr>
+        <w:tc>
+          <w:tcPr>
+            <w:tcW w:w="2073" w:type="dxa"/>
+          </w:tcPr>
+          <w:p>
+            <w:pPr>
+              <w:rPr>
+                <w:rStyle w:val="Enfasicorsivo"/>
+                <w:i w:val="0"/>
+                <w:iCs w:val="0"/>
+              </w:rPr>
+            </w:pPr>
+            <w:r>
+              <w:rPr>
+                <w:rStyle w:val="Enfasicorsivo"/>
+                <w:i w:val="0"/>
+                <w:iCs w:val="0"/>
+              </w:rPr>
+              <w:t>175.12.230.244</w:t>
+            </w:r>
+          </w:p>
+        </w:tc>
+        <w:tc>
+          <w:tcPr>
+            <w:tcW w:w="1879" w:type="dxa"/>
+          </w:tcPr>
+          <w:p>
+            <w:pPr>
+              <w:rPr>
+                <w:rStyle w:val="Enfasicorsivo"/>
+                <w:i w:val="0"/>
+                <w:iCs w:val="0"/>
+              </w:rPr>
+            </w:pPr>
+          </w:p>
+        </w:tc>
+        <w:tc>
+          <w:tcPr>
+            <w:tcW w:w="1729" w:type="dxa"/>
+          </w:tcPr>
+          <w:p>
+            <w:pPr>
+              <w:rPr>
+                <w:rStyle w:val="Enfasicorsivo"/>
+                <w:i w:val="0"/>
+                <w:iCs w:val="0"/>
+              </w:rPr>
+            </w:pPr>
+          </w:p>
+        </w:tc>
+        <w:tc>
+          <w:tcPr>
+            <w:tcW w:w="1972" w:type="dxa"/>
+          </w:tcPr>
+          <w:p>
+            <w:pPr>
+              <w:rPr>
+                <w:rStyle w:val="Enfasicorsivo"/>
+                <w:i w:val="0"/>
+                <w:iCs w:val="0"/>
+              </w:rPr>
+            </w:pPr>
+            <w:r>
+              <w:rPr>
+                <w:rStyle w:val="Enfasicorsivo"/>
+                <w:i w:val="0"/>
+                <w:iCs w:val="0"/>
+              </w:rPr>
+              <w:t>175.12.255.255</w:t>
+            </w:r>
+          </w:p>
+        </w:tc>
+        <w:tc>
+          <w:tcPr>
+            <w:tcW w:w="1695" w:type="dxa"/>
+          </w:tcPr>
+          <w:p>
+            <w:pPr>
+              <w:rPr>
+                <w:rStyle w:val="Enfasicorsivo"/>
+                <w:i w:val="0"/>
+                <w:iCs w:val="0"/>
+              </w:rPr>
+            </w:pPr>
+            <w:r>
+              <w:rPr>
+                <w:rStyle w:val="Enfasicorsivo"/>
+                <w:i w:val="0"/>
+                <w:iCs w:val="0"/>
+              </w:rPr>
+              <w:t>/16</w:t>
+            </w:r>
+          </w:p>
+        </w:tc>
+      </w:tr>
+    </w:tbl>
+    <w:p>
+      <w:pPr>
+        <w:rPr>
+          <w:rStyle w:val="Enfasicorsivo"/>
+          <w:i w:val="0"/>
+          <w:iCs w:val="0"/>
+        </w:rPr>
+      </w:pPr>
     </w:p>
     <w:p>
       <w:pPr>
@@ -1648,6 +2067,14 @@
           <w:iCs w:val="0"/>
         </w:rPr>
       </w:pPr>
+      <w:r>
+        <w:rPr>
+          <w:rStyle w:val="Enfasicorsivo"/>
+          <w:i w:val="0"/>
+          <w:iCs w:val="0"/>
+        </w:rPr>
+        <w:t>Per controllare se l’indirizzo è valido o meno bisogna controllare se è un indirizzo di broadcast tramite la subnet mask, e inoltre se non è presente nell’elenco degli indirizzi non utilizzabili.</w:t>
+      </w:r>
     </w:p>
     <w:p>
       <w:pPr>
@@ -1657,6 +2084,14 @@
           <w:iCs w:val="0"/>
         </w:rPr>
       </w:pPr>
+      <w:r>
+        <w:rPr>
+          <w:rStyle w:val="Enfasicorsivo"/>
+          <w:i w:val="0"/>
+          <w:iCs w:val="0"/>
+        </w:rPr>
+        <w:t xml:space="preserve">Quelli della classe D non si possono applicare agli host. </w:t>
+      </w:r>
     </w:p>
     <w:p>
       <w:pPr>
@@ -1666,6 +2101,114 @@
           <w:iCs w:val="0"/>
         </w:rPr>
       </w:pPr>
+      <w:r>
+        <w:rPr>
+          <w:rStyle w:val="Enfasicorsivo"/>
+          <w:i w:val="0"/>
+          <w:iCs w:val="0"/>
+        </w:rPr>
+        <w:t xml:space="preserve">ES: </w:t>
+      </w:r>
+      <w:r>
+        <w:rPr>
+          <w:rStyle w:val="Enfasicorsivo"/>
+          <w:i w:val="0"/>
+          <w:iCs w:val="0"/>
+        </w:rPr>
+        <w:br/>
+        <w:t xml:space="preserve">10.1.0.0 </w:t>
+      </w:r>
+      <w:r>
+        <w:rPr>
+          <w:rStyle w:val="Enfasicorsivo"/>
+          <w:i w:val="0"/>
+          <w:iCs w:val="0"/>
+        </w:rPr>
+        <w:sym w:font="Wingdings" w:char="F0E0"/>
+      </w:r>
+      <w:r>
+        <w:rPr>
+          <w:rStyle w:val="Enfasicorsivo"/>
+          <w:i w:val="0"/>
+          <w:iCs w:val="0"/>
+        </w:rPr>
+        <w:t xml:space="preserve"> valido siccome fa parte di classe A e subnet mask </w:t>
+      </w:r>
+      <w:r>
+        <w:rPr>
+          <w:rStyle w:val="Enfasicorsivo"/>
+          <w:i w:val="0"/>
+          <w:iCs w:val="0"/>
+        </w:rPr>
+        <w:sym w:font="Wingdings" w:char="F0E0"/>
+      </w:r>
+      <w:r>
+        <w:rPr>
+          <w:rStyle w:val="Enfasicorsivo"/>
+          <w:i w:val="0"/>
+          <w:iCs w:val="0"/>
+        </w:rPr>
+        <w:t xml:space="preserve"> 255.0.0.0 (va bene perché non abbiamo ne tutti 0 e ne tutti 1)</w:t>
+      </w:r>
+    </w:p>
+    <w:p>
+      <w:pPr>
+        <w:rPr>
+          <w:rStyle w:val="Enfasicorsivo"/>
+          <w:i w:val="0"/>
+          <w:iCs w:val="0"/>
+        </w:rPr>
+      </w:pPr>
+      <w:r>
+        <w:rPr>
+          <w:rStyle w:val="Enfasicorsivo"/>
+          <w:i w:val="0"/>
+          <w:iCs w:val="0"/>
+        </w:rPr>
+        <w:lastRenderedPageBreak/>
+        <w:t xml:space="preserve">172.16.4.255 </w:t>
+      </w:r>
+      <w:r>
+        <w:rPr>
+          <w:rStyle w:val="Enfasicorsivo"/>
+          <w:i w:val="0"/>
+          <w:iCs w:val="0"/>
+        </w:rPr>
+        <w:sym w:font="Wingdings" w:char="F0E0"/>
+      </w:r>
+      <w:r>
+        <w:rPr>
+          <w:rStyle w:val="Enfasicorsivo"/>
+          <w:i w:val="0"/>
+          <w:iCs w:val="0"/>
+        </w:rPr>
+        <w:t xml:space="preserve"> Classe B, questo è valido siccome nella subnet mask ce ne sono /16. </w:t>
+      </w:r>
+    </w:p>
+    <w:p>
+      <w:pPr>
+        <w:rPr>
+          <w:rStyle w:val="Enfasicorsivo"/>
+          <w:i w:val="0"/>
+          <w:iCs w:val="0"/>
+        </w:rPr>
+      </w:pPr>
+      <w:r>
+        <w:rPr>
+          <w:rStyle w:val="Enfasicorsivo"/>
+          <w:i w:val="0"/>
+          <w:iCs w:val="0"/>
+        </w:rPr>
+        <w:t xml:space="preserve">Le subnet mask anche quelle non di default vanno da un /8  a un /30 </w:t>
+      </w:r>
+      <w:r>
+        <w:rPr>
+          <w:rStyle w:val="Enfasicorsivo"/>
+          <w:i w:val="0"/>
+          <w:iCs w:val="0"/>
+        </w:rPr>
+        <w:t xml:space="preserve">(si può formare una rete di due host POINT TO POINT).  </w:t>
+      </w:r>
     </w:p>
     <w:p>
       <w:pPr>

</xml_diff>

<commit_message>
Complete first trasmission between client and server UDP
</commit_message>
<xml_diff>
--- a/TEORIA/CISCO/MODULO 11/1 LEZIONE.docx
+++ b/TEORIA/CISCO/MODULO 11/1 LEZIONE.docx
@@ -121,7 +121,10 @@
     </w:p>
     <w:p>
       <w:r>
-        <w:t>La subnet mask è sempre associata ad un indirizzo.</w:t>
+        <w:t>La subnet mask è sempre associata ad un indirizzo</w:t>
+      </w:r>
+      <w:r>
+        <w:t xml:space="preserve"> </w:t>
       </w:r>
     </w:p>
     <w:p>
@@ -135,7 +138,27 @@
         <w:sym w:font="Wingdings" w:char="F0E0"/>
       </w:r>
       <w:r>
-        <w:t xml:space="preserve"> questo processo di porta alla creazione dell’indirizzo di rete. Esso non è assegnabile perché appunto si ricava facendo la AND. </w:t>
+        <w:t xml:space="preserve"> questo processo di porta alla creazione dell’indirizzo di rete. Esso non è assegnabile perché appunto si ricava facendo la </w:t>
+      </w:r>
+      <w:proofErr w:type="spellStart"/>
+      <w:r>
+        <w:t>AND</w:t>
+      </w:r>
+      <w:r>
+        <w:t>ing</w:t>
+      </w:r>
+      <w:proofErr w:type="spellEnd"/>
+      <w:r>
+        <w:t>.</w:t>
+      </w:r>
+      <w:r>
+        <w:t xml:space="preserve"> Importante perché serve ai router per l’instradamento</w:t>
+      </w:r>
+      <w:r>
+        <w:t>, però non è assegnato a nessuna entità.</w:t>
+      </w:r>
+      <w:r>
+        <w:t xml:space="preserve"> </w:t>
       </w:r>
     </w:p>
     <w:p>
@@ -681,6 +704,23 @@
           <w:rStyle w:val="Enfasicorsivo"/>
           <w:i w:val="0"/>
           <w:iCs w:val="0"/>
+        </w:rPr>
+        <w:t xml:space="preserve">La subnet mask non va fino a 32 siccome ne ho -2 quindi io al massimo posso avere un /30 e un minimo /8. </w:t>
+      </w:r>
+    </w:p>
+    <w:p>
+      <w:pPr>
+        <w:rPr>
+          <w:rStyle w:val="Enfasicorsivo"/>
+          <w:i w:val="0"/>
+          <w:iCs w:val="0"/>
+        </w:rPr>
+      </w:pPr>
+      <w:r>
+        <w:rPr>
+          <w:rStyle w:val="Enfasicorsivo"/>
+          <w:i w:val="0"/>
+          <w:iCs w:val="0"/>
           <w:highlight w:val="green"/>
         </w:rPr>
         <w:t xml:space="preserve">Classe </w:t>
@@ -960,6 +1000,7 @@
           <w:i w:val="0"/>
           <w:iCs w:val="0"/>
         </w:rPr>
+        <w:lastRenderedPageBreak/>
         <w:t xml:space="preserve">Il 255 non è possibile usarlo siccome è quello di LIMITED BRODCAST. Effettivamente un indirizzo di broadcast e il limited a livello pratico lavorano alla stessa maniera. </w:t>
       </w:r>
       <w:r>
@@ -968,16 +1009,7 @@
           <w:i w:val="0"/>
           <w:iCs w:val="0"/>
         </w:rPr>
-        <w:t xml:space="preserve">Tutti e due lavorano sul locale, anche </w:t>
-      </w:r>
-      <w:r>
-        <w:rPr>
-          <w:rStyle w:val="Enfasicorsivo"/>
-          <w:i w:val="0"/>
-          <w:iCs w:val="0"/>
-        </w:rPr>
-        <w:lastRenderedPageBreak/>
-        <w:t xml:space="preserve">perché un broadcast non può essere inoltrato nelle reti pubbliche. </w:t>
+        <w:t xml:space="preserve">Tutti e due lavorano sul locale, anche perché un broadcast non può essere inoltrato nelle reti pubbliche. </w:t>
       </w:r>
       <w:r>
         <w:rPr>
@@ -1199,7 +1231,24 @@
           <w:i w:val="0"/>
           <w:iCs w:val="0"/>
         </w:rPr>
-        <w:t xml:space="preserve"> questo host  </w:t>
+        <w:t xml:space="preserve"> </w:t>
+      </w:r>
+      <w:r>
+        <w:rPr>
+          <w:rStyle w:val="Enfasicorsivo"/>
+          <w:i w:val="0"/>
+          <w:iCs w:val="0"/>
+          <w:highlight w:val="green"/>
+        </w:rPr>
+        <w:t>questo host</w:t>
+      </w:r>
+      <w:r>
+        <w:rPr>
+          <w:rStyle w:val="Enfasicorsivo"/>
+          <w:i w:val="0"/>
+          <w:iCs w:val="0"/>
+        </w:rPr>
+        <w:t xml:space="preserve">  </w:t>
       </w:r>
       <w:r>
         <w:rPr>
@@ -1261,8 +1310,34 @@
           <w:i w:val="0"/>
           <w:iCs w:val="0"/>
         </w:rPr>
-        <w:t xml:space="preserve"> indirizzo di lookback</w:t>
-      </w:r>
+        <w:t xml:space="preserve"> indirizzo di </w:t>
+      </w:r>
+      <w:proofErr w:type="spellStart"/>
+      <w:r>
+        <w:rPr>
+          <w:rStyle w:val="Enfasicorsivo"/>
+          <w:i w:val="0"/>
+          <w:iCs w:val="0"/>
+        </w:rPr>
+        <w:t>lo</w:t>
+      </w:r>
+      <w:r>
+        <w:rPr>
+          <w:rStyle w:val="Enfasicorsivo"/>
+          <w:i w:val="0"/>
+          <w:iCs w:val="0"/>
+        </w:rPr>
+        <w:t>op</w:t>
+      </w:r>
+      <w:r>
+        <w:rPr>
+          <w:rStyle w:val="Enfasicorsivo"/>
+          <w:i w:val="0"/>
+          <w:iCs w:val="0"/>
+        </w:rPr>
+        <w:t>back</w:t>
+      </w:r>
+      <w:proofErr w:type="spellEnd"/>
       <w:r>
         <w:rPr>
           <w:rStyle w:val="Enfasicorsivo"/>
@@ -1355,7 +1430,93 @@
           <w:i w:val="0"/>
           <w:iCs w:val="0"/>
         </w:rPr>
-        <w:t xml:space="preserve"> risale la pila e ritorna a me. </w:t>
+        <w:t xml:space="preserve"> risale la pila e ritorna a me.</w:t>
+      </w:r>
+    </w:p>
+    <w:p>
+      <w:pPr>
+        <w:pStyle w:val="Paragrafoelenco"/>
+        <w:numPr>
+          <w:ilvl w:val="0"/>
+          <w:numId w:val="8"/>
+        </w:numPr>
+        <w:rPr>
+          <w:rStyle w:val="Enfasicorsivo"/>
+          <w:i w:val="0"/>
+          <w:iCs w:val="0"/>
+        </w:rPr>
+      </w:pPr>
+      <w:r>
+        <w:rPr>
+          <w:rStyle w:val="Enfasicorsivo"/>
+          <w:i w:val="0"/>
+          <w:iCs w:val="0"/>
+        </w:rPr>
+        <w:t xml:space="preserve">169.254.0.0 (/16) </w:t>
+      </w:r>
+      <w:r>
+        <w:rPr>
+          <w:rStyle w:val="Enfasicorsivo"/>
+          <w:i w:val="0"/>
+          <w:iCs w:val="0"/>
+        </w:rPr>
+        <w:sym w:font="Wingdings" w:char="F0E0"/>
+      </w:r>
+      <w:r>
+        <w:rPr>
+          <w:rStyle w:val="Enfasicorsivo"/>
+          <w:i w:val="0"/>
+          <w:iCs w:val="0"/>
+        </w:rPr>
+        <w:t xml:space="preserve"> </w:t>
+      </w:r>
+      <w:r>
+        <w:rPr>
+          <w:rStyle w:val="Enfasicorsivo"/>
+          <w:i w:val="0"/>
+          <w:iCs w:val="0"/>
+        </w:rPr>
+        <w:t xml:space="preserve">APIPA </w:t>
+      </w:r>
+      <w:r>
+        <w:rPr>
+          <w:rStyle w:val="Enfasicorsivo"/>
+          <w:i w:val="0"/>
+          <w:iCs w:val="0"/>
+        </w:rPr>
+        <w:sym w:font="Wingdings" w:char="F0E0"/>
+      </w:r>
+      <w:r>
+        <w:rPr>
+          <w:rStyle w:val="Enfasicorsivo"/>
+          <w:i w:val="0"/>
+          <w:iCs w:val="0"/>
+        </w:rPr>
+        <w:t xml:space="preserve"> Microsoft: viene assegnato un indirizzo ad una macchina</w:t>
+      </w:r>
+      <w:r>
+        <w:rPr>
+          <w:rStyle w:val="Enfasicorsivo"/>
+          <w:i w:val="0"/>
+          <w:iCs w:val="0"/>
+        </w:rPr>
+        <w:t xml:space="preserve"> automaticamente senza passare per il server DHCP quando non è accessibile. Non è possibile però comunicare con l’esterno siccome non possiamo inserire un </w:t>
+      </w:r>
+      <w:r>
+        <w:rPr>
+          <w:rStyle w:val="Enfasicorsivo"/>
+          <w:i w:val="0"/>
+          <w:iCs w:val="0"/>
+        </w:rPr>
+        <w:t xml:space="preserve">gateway. </w:t>
+      </w:r>
+      <w:r>
+        <w:rPr>
+          <w:rStyle w:val="Enfasicorsivo"/>
+          <w:i w:val="0"/>
+          <w:iCs w:val="0"/>
+        </w:rPr>
+        <w:t xml:space="preserve"> </w:t>
       </w:r>
     </w:p>
     <w:p>
@@ -1422,7 +1583,49 @@
           <w:i w:val="0"/>
           <w:iCs w:val="0"/>
         </w:rPr>
-        <w:t xml:space="preserve">A livello globale gli indirizzi locali possono essere anche duplicati, ma esso non importa siccome vengono usate solo localmente. Il NAT, fa quello che si chiama la traduzione di indirizzi Privati a Pubblici e viceversa, questo per andare a evitare che si utilizzi un indirizzo locale che se messo in uno globale presenterebbe duplicati. </w:t>
+        <w:t>A livello globale gli indirizzi locali possono essere anche duplicati, ma esso non importa siccome vengono usate solo localmente. Il NAT, fa quello che si chiama la traduzione di indirizzi Privati a Pubblici e viceversa, questo per andare a evitare che si utilizzi un indirizzo locale che se messo in uno globale presenterebbe duplicati.</w:t>
+      </w:r>
+    </w:p>
+    <w:p>
+      <w:pPr>
+        <w:rPr>
+          <w:rStyle w:val="Enfasicorsivo"/>
+          <w:i w:val="0"/>
+          <w:iCs w:val="0"/>
+        </w:rPr>
+      </w:pPr>
+      <w:r>
+        <w:rPr>
+          <w:rStyle w:val="Enfasicorsivo"/>
+          <w:i w:val="0"/>
+          <w:iCs w:val="0"/>
+        </w:rPr>
+        <w:t>Poi tramite la porta, il livello di trasporto, riesce a capire quale dispositivo è diretto quel pacchetto, anche se l’indirizzo pubblico è lo stesso.</w:t>
+      </w:r>
+      <w:r>
+        <w:rPr>
+          <w:rStyle w:val="Enfasicorsivo"/>
+          <w:i w:val="0"/>
+          <w:iCs w:val="0"/>
+        </w:rPr>
+        <w:t xml:space="preserve"> </w:t>
+      </w:r>
+    </w:p>
+    <w:p>
+      <w:pPr>
+        <w:rPr>
+          <w:rStyle w:val="Enfasicorsivo"/>
+          <w:i w:val="0"/>
+          <w:iCs w:val="0"/>
+        </w:rPr>
+      </w:pPr>
+      <w:r>
+        <w:rPr>
+          <w:rStyle w:val="Enfasicorsivo"/>
+          <w:i w:val="0"/>
+          <w:iCs w:val="0"/>
+        </w:rPr>
+        <w:t xml:space="preserve">Quando ci colleghiamo il ISP (internet Service Provider) ci darà sempre un indirizzo pubblico. </w:t>
       </w:r>
     </w:p>
     <w:p>
@@ -1497,7 +1700,23 @@
           <w:i w:val="0"/>
           <w:iCs w:val="0"/>
         </w:rPr>
-        <w:t xml:space="preserve">Classe A: 10.x.x.x </w:t>
+        <w:t>Classe A: 10.x.x.x</w:t>
+      </w:r>
+      <w:r>
+        <w:rPr>
+          <w:rStyle w:val="Enfasicorsivo"/>
+          <w:i w:val="0"/>
+          <w:iCs w:val="0"/>
+        </w:rPr>
+        <w:t xml:space="preserve"> (/8)</w:t>
+      </w:r>
+      <w:r>
+        <w:rPr>
+          <w:rStyle w:val="Enfasicorsivo"/>
+          <w:i w:val="0"/>
+          <w:iCs w:val="0"/>
+        </w:rPr>
+        <w:t xml:space="preserve"> </w:t>
       </w:r>
       <w:r>
         <w:rPr>
@@ -1575,6 +1794,14 @@
           <w:i w:val="0"/>
           <w:iCs w:val="0"/>
         </w:rPr>
+        <w:t xml:space="preserve">(/16) </w:t>
+      </w:r>
+      <w:r>
+        <w:rPr>
+          <w:rStyle w:val="Enfasicorsivo"/>
+          <w:i w:val="0"/>
+          <w:iCs w:val="0"/>
+        </w:rPr>
         <w:sym w:font="Wingdings" w:char="F0E0"/>
       </w:r>
       <w:r>
@@ -1637,6 +1864,14 @@
           <w:i w:val="0"/>
           <w:iCs w:val="0"/>
         </w:rPr>
+        <w:t xml:space="preserve">(/24) </w:t>
+      </w:r>
+      <w:r>
+        <w:rPr>
+          <w:rStyle w:val="Enfasicorsivo"/>
+          <w:i w:val="0"/>
+          <w:iCs w:val="0"/>
+        </w:rPr>
         <w:sym w:font="Wingdings" w:char="F0E0"/>
       </w:r>
       <w:r>
@@ -1653,7 +1888,216 @@
           <w:i w:val="0"/>
           <w:iCs w:val="0"/>
         </w:rPr>
-        <w:t xml:space="preserve">. Questo molto utilizzato a casa, siccome si va a vedere sempre come parametro il numero di host che si possono appartenere alla rete. </w:t>
+        <w:t>. Questo molto utilizzato a casa, siccome si va a vedere sempre come parametro il numero di host che si possono appartenere alla rete.</w:t>
+      </w:r>
+    </w:p>
+    <w:p>
+      <w:pPr>
+        <w:jc w:val="center"/>
+        <w:rPr>
+          <w:rStyle w:val="Enfasicorsivo"/>
+          <w:i w:val="0"/>
+          <w:iCs w:val="0"/>
+        </w:rPr>
+      </w:pPr>
+      <w:r>
+        <w:rPr>
+          <w:rStyle w:val="Enfasicorsivo"/>
+          <w:i w:val="0"/>
+          <w:iCs w:val="0"/>
+          <w:highlight w:val="green"/>
+        </w:rPr>
+        <w:t xml:space="preserve">OGNI INTERFACCIA LOGICA/FISICA </w:t>
+      </w:r>
+      <w:r>
+        <w:rPr>
+          <w:rStyle w:val="Enfasicorsivo"/>
+          <w:i w:val="0"/>
+          <w:iCs w:val="0"/>
+          <w:highlight w:val="green"/>
+        </w:rPr>
+        <w:t>DI UN ROUTER INDIVIDUA UNA RETE.</w:t>
+      </w:r>
+    </w:p>
+    <w:p>
+      <w:pPr>
+        <w:rPr>
+          <w:rStyle w:val="Enfasicorsivo"/>
+          <w:i w:val="0"/>
+          <w:iCs w:val="0"/>
+        </w:rPr>
+      </w:pPr>
+      <w:r>
+        <w:rPr>
+          <w:rStyle w:val="Enfasicorsivo"/>
+          <w:i w:val="0"/>
+          <w:iCs w:val="0"/>
+        </w:rPr>
+        <w:t xml:space="preserve">Quindi se in casa abbiamo due router, esse sono due reti differenti, ovviamente per funzionare devono essere collegati in cascata (MESH). Il protocollo NAT è fondamentale per la comunicazione tra i due router, siccome ogni router presenta una rete differente e quindi internamente utilizzano degli indirizzi privati, </w:t>
+      </w:r>
+      <w:r>
+        <w:rPr>
+          <w:rStyle w:val="Enfasicorsivo"/>
+          <w:i w:val="0"/>
+          <w:iCs w:val="0"/>
+        </w:rPr>
+        <w:lastRenderedPageBreak/>
+        <w:t xml:space="preserve">però se vogliamo far comunicare un dispositivo collegato al primo router al secondo router di casa, bisogna usare il NAT per la trasformazione di indirizzo privato a pubblico. </w:t>
+      </w:r>
+    </w:p>
+    <w:p>
+      <w:pPr>
+        <w:rPr>
+          <w:rStyle w:val="Enfasicorsivo"/>
+          <w:i w:val="0"/>
+          <w:iCs w:val="0"/>
+        </w:rPr>
+      </w:pPr>
+    </w:p>
+    <w:tbl>
+      <w:tblPr>
+        <w:tblStyle w:val="Grigliatabella"/>
+        <w:tblW w:w="0" w:type="auto"/>
+        <w:tblLook w:val="04A0" w:firstRow="1" w:lastRow="0" w:firstColumn="1" w:lastColumn="0" w:noHBand="0" w:noVBand="1"/>
+      </w:tblPr>
+      <w:tblGrid>
+        <w:gridCol w:w="4814"/>
+        <w:gridCol w:w="4814"/>
+      </w:tblGrid>
+      <w:tr>
+        <w:tc>
+          <w:tcPr>
+            <w:tcW w:w="4814" w:type="dxa"/>
+          </w:tcPr>
+          <w:p>
+            <w:pPr>
+              <w:rPr>
+                <w:rStyle w:val="Enfasicorsivo"/>
+                <w:i w:val="0"/>
+                <w:iCs w:val="0"/>
+              </w:rPr>
+            </w:pPr>
+            <w:r>
+              <w:rPr>
+                <w:rStyle w:val="Enfasicorsivo"/>
+                <w:i w:val="0"/>
+                <w:iCs w:val="0"/>
+              </w:rPr>
+              <w:t>IP PUBBLICO STAMPANTE</w:t>
+            </w:r>
+          </w:p>
+        </w:tc>
+        <w:tc>
+          <w:tcPr>
+            <w:tcW w:w="4814" w:type="dxa"/>
+          </w:tcPr>
+          <w:p>
+            <w:pPr>
+              <w:rPr>
+                <w:rStyle w:val="Enfasicorsivo"/>
+                <w:i w:val="0"/>
+                <w:iCs w:val="0"/>
+              </w:rPr>
+            </w:pPr>
+            <w:r>
+              <w:rPr>
+                <w:rStyle w:val="Enfasicorsivo"/>
+                <w:i w:val="0"/>
+                <w:iCs w:val="0"/>
+              </w:rPr>
+              <w:t>IP PRIVATO STAMPANTE</w:t>
+            </w:r>
+          </w:p>
+        </w:tc>
+      </w:tr>
+      <w:tr>
+        <w:tc>
+          <w:tcPr>
+            <w:tcW w:w="4814" w:type="dxa"/>
+          </w:tcPr>
+          <w:p>
+            <w:pPr>
+              <w:rPr>
+                <w:rStyle w:val="Enfasicorsivo"/>
+                <w:i w:val="0"/>
+                <w:iCs w:val="0"/>
+              </w:rPr>
+            </w:pPr>
+            <w:r>
+              <w:rPr>
+                <w:rStyle w:val="Enfasicorsivo"/>
+                <w:i w:val="0"/>
+                <w:iCs w:val="0"/>
+              </w:rPr>
+              <w:t>80.0.03</w:t>
+            </w:r>
+          </w:p>
+        </w:tc>
+        <w:tc>
+          <w:tcPr>
+            <w:tcW w:w="4814" w:type="dxa"/>
+          </w:tcPr>
+          <w:p>
+            <w:pPr>
+              <w:rPr>
+                <w:rStyle w:val="Enfasicorsivo"/>
+                <w:i w:val="0"/>
+                <w:iCs w:val="0"/>
+              </w:rPr>
+            </w:pPr>
+            <w:r>
+              <w:rPr>
+                <w:rStyle w:val="Enfasicorsivo"/>
+                <w:i w:val="0"/>
+                <w:iCs w:val="0"/>
+              </w:rPr>
+              <w:t>192.168.1.23</w:t>
+            </w:r>
+          </w:p>
+        </w:tc>
+      </w:tr>
+    </w:tbl>
+    <w:p>
+      <w:pPr>
+        <w:rPr>
+          <w:rStyle w:val="Enfasicorsivo"/>
+          <w:i w:val="0"/>
+          <w:iCs w:val="0"/>
+        </w:rPr>
+      </w:pPr>
+    </w:p>
+    <w:p>
+      <w:pPr>
+        <w:rPr>
+          <w:rStyle w:val="Enfasicorsivo"/>
+          <w:i w:val="0"/>
+          <w:iCs w:val="0"/>
+        </w:rPr>
+      </w:pPr>
+      <w:r>
+        <w:rPr>
+          <w:rStyle w:val="Enfasicorsivo"/>
+          <w:i w:val="0"/>
+          <w:iCs w:val="0"/>
+        </w:rPr>
+        <w:t xml:space="preserve">Per comunicare con la stampante da un'altra rete devo usare un IP pubblico e non privato, poi sarà compito del NAT fare la trasformazione tra IP Pubblico e Privato.  </w:t>
+      </w:r>
+    </w:p>
+    <w:p>
+      <w:pPr>
+        <w:rPr>
+          <w:rStyle w:val="Enfasicorsivo"/>
+          <w:i w:val="0"/>
+          <w:iCs w:val="0"/>
+        </w:rPr>
+      </w:pPr>
+      <w:r>
+        <w:rPr>
+          <w:rStyle w:val="Enfasicorsivo"/>
+          <w:i w:val="0"/>
+          <w:iCs w:val="0"/>
+        </w:rPr>
+        <w:t xml:space="preserve">ESERCIZI: </w:t>
       </w:r>
     </w:p>
     <w:tbl>
@@ -2148,24 +2592,41 @@
           <w:i w:val="0"/>
           <w:iCs w:val="0"/>
         </w:rPr>
-        <w:t xml:space="preserve"> 255.0.0.0 (va bene perché non abbiamo ne tutti 0 e ne tutti 1)</w:t>
-      </w:r>
-    </w:p>
-    <w:p>
-      <w:pPr>
-        <w:rPr>
-          <w:rStyle w:val="Enfasicorsivo"/>
-          <w:i w:val="0"/>
-          <w:iCs w:val="0"/>
-        </w:rPr>
-      </w:pPr>
-      <w:r>
-        <w:rPr>
-          <w:rStyle w:val="Enfasicorsivo"/>
-          <w:i w:val="0"/>
-          <w:iCs w:val="0"/>
-        </w:rPr>
-        <w:lastRenderedPageBreak/>
+        <w:t xml:space="preserve"> 255.0.0.0 (va bene perché non abbiamo </w:t>
+      </w:r>
+      <w:proofErr w:type="gramStart"/>
+      <w:r>
+        <w:rPr>
+          <w:rStyle w:val="Enfasicorsivo"/>
+          <w:i w:val="0"/>
+          <w:iCs w:val="0"/>
+        </w:rPr>
+        <w:t>ne</w:t>
+      </w:r>
+      <w:proofErr w:type="gramEnd"/>
+      <w:r>
+        <w:rPr>
+          <w:rStyle w:val="Enfasicorsivo"/>
+          <w:i w:val="0"/>
+          <w:iCs w:val="0"/>
+        </w:rPr>
+        <w:t xml:space="preserve"> tutti 0 e ne tutti 1)</w:t>
+      </w:r>
+    </w:p>
+    <w:p>
+      <w:pPr>
+        <w:rPr>
+          <w:rStyle w:val="Enfasicorsivo"/>
+          <w:i w:val="0"/>
+          <w:iCs w:val="0"/>
+        </w:rPr>
+      </w:pPr>
+      <w:r>
+        <w:rPr>
+          <w:rStyle w:val="Enfasicorsivo"/>
+          <w:i w:val="0"/>
+          <w:iCs w:val="0"/>
+        </w:rPr>
         <w:t xml:space="preserve">172.16.4.255 </w:t>
       </w:r>
       <w:r>
@@ -2199,7 +2660,25 @@
           <w:i w:val="0"/>
           <w:iCs w:val="0"/>
         </w:rPr>
-        <w:t xml:space="preserve">Le subnet mask anche quelle non di default vanno da un /8  a un /30 </w:t>
+        <w:t>Le subnet mask anche quelle non di default vanno da un /</w:t>
+      </w:r>
+      <w:proofErr w:type="gramStart"/>
+      <w:r>
+        <w:rPr>
+          <w:rStyle w:val="Enfasicorsivo"/>
+          <w:i w:val="0"/>
+          <w:iCs w:val="0"/>
+        </w:rPr>
+        <w:t>8  a</w:t>
+      </w:r>
+      <w:proofErr w:type="gramEnd"/>
+      <w:r>
+        <w:rPr>
+          <w:rStyle w:val="Enfasicorsivo"/>
+          <w:i w:val="0"/>
+          <w:iCs w:val="0"/>
+        </w:rPr>
+        <w:t xml:space="preserve"> un /30 </w:t>
       </w:r>
       <w:r>
         <w:rPr>
@@ -3454,34 +3933,34 @@
       </w:rPr>
     </w:lvl>
   </w:abstractNum>
-  <w:num w:numId="1">
+  <w:num w:numId="1" w16cid:durableId="1222978240">
     <w:abstractNumId w:val="0"/>
   </w:num>
-  <w:num w:numId="2">
+  <w:num w:numId="2" w16cid:durableId="2021421536">
     <w:abstractNumId w:val="8"/>
   </w:num>
-  <w:num w:numId="3">
+  <w:num w:numId="3" w16cid:durableId="592934623">
     <w:abstractNumId w:val="5"/>
   </w:num>
-  <w:num w:numId="4">
+  <w:num w:numId="4" w16cid:durableId="864752401">
     <w:abstractNumId w:val="1"/>
   </w:num>
-  <w:num w:numId="5">
+  <w:num w:numId="5" w16cid:durableId="115683981">
     <w:abstractNumId w:val="6"/>
   </w:num>
-  <w:num w:numId="6">
+  <w:num w:numId="6" w16cid:durableId="1974208762">
     <w:abstractNumId w:val="7"/>
   </w:num>
-  <w:num w:numId="7">
+  <w:num w:numId="7" w16cid:durableId="599724207">
     <w:abstractNumId w:val="2"/>
   </w:num>
-  <w:num w:numId="8">
+  <w:num w:numId="8" w16cid:durableId="154955412">
     <w:abstractNumId w:val="9"/>
   </w:num>
-  <w:num w:numId="9">
+  <w:num w:numId="9" w16cid:durableId="1067068464">
     <w:abstractNumId w:val="3"/>
   </w:num>
-  <w:num w:numId="10">
+  <w:num w:numId="10" w16cid:durableId="944387217">
     <w:abstractNumId w:val="4"/>
   </w:num>
 </w:numbering>

</xml_diff>

<commit_message>
Add exercise of my teacher about TCP Socket and Lesson CISCO
</commit_message>
<xml_diff>
--- a/TEORIA/CISCO/MODULO 11/1 LEZIONE.docx
+++ b/TEORIA/CISCO/MODULO 11/1 LEZIONE.docx
@@ -1,6 +1,6 @@
 
 <file path=word/document.xml><?xml version="1.0" encoding="utf-8"?>
-<w:document xmlns:wpc="http://schemas.microsoft.com/office/word/2010/wordprocessingCanvas" xmlns:cx="http://schemas.microsoft.com/office/drawing/2014/chartex" xmlns:cx1="http://schemas.microsoft.com/office/drawing/2015/9/8/chartex" xmlns:cx2="http://schemas.microsoft.com/office/drawing/2015/10/21/chartex" xmlns:cx3="http://schemas.microsoft.com/office/drawing/2016/5/9/chartex" xmlns:cx4="http://schemas.microsoft.com/office/drawing/2016/5/10/chartex" xmlns:cx5="http://schemas.microsoft.com/office/drawing/2016/5/11/chartex" xmlns:cx6="http://schemas.microsoft.com/office/drawing/2016/5/12/chartex" xmlns:cx7="http://schemas.microsoft.com/office/drawing/2016/5/13/chartex" xmlns:cx8="http://schemas.microsoft.com/office/drawing/2016/5/14/chartex" xmlns:mc="http://schemas.openxmlformats.org/markup-compatibility/2006" xmlns:aink="http://schemas.microsoft.com/office/drawing/2016/ink" xmlns:am3d="http://schemas.microsoft.com/office/drawing/2017/model3d" xmlns:o="urn:schemas-microsoft-com:office:office" xmlns:r="http://schemas.openxmlformats.org/officeDocument/2006/relationships" xmlns:m="http://schemas.openxmlformats.org/officeDocument/2006/math" xmlns:v="urn:schemas-microsoft-com:vml" xmlns:wp14="http://schemas.microsoft.com/office/word/2010/wordprocessingDrawing" xmlns:wp="http://schemas.openxmlformats.org/drawingml/2006/wordprocessingDrawing" xmlns:w10="urn:schemas-microsoft-com:office:word" xmlns:w="http://schemas.openxmlformats.org/wordprocessingml/2006/main" xmlns:w14="http://schemas.microsoft.com/office/word/2010/wordml" xmlns:w15="http://schemas.microsoft.com/office/word/2012/wordml" xmlns:w16cex="http://schemas.microsoft.com/office/word/2018/wordml/cex" xmlns:w16cid="http://schemas.microsoft.com/office/word/2016/wordml/cid" xmlns:w16="http://schemas.microsoft.com/office/word/2018/wordml" xmlns:w16sdtdh="http://schemas.microsoft.com/office/word/2020/wordml/sdtdatahash" xmlns:w16se="http://schemas.microsoft.com/office/word/2015/wordml/symex" xmlns:wpg="http://schemas.microsoft.com/office/word/2010/wordprocessingGroup" xmlns:wpi="http://schemas.microsoft.com/office/word/2010/wordprocessingInk" xmlns:wne="http://schemas.microsoft.com/office/word/2006/wordml" xmlns:wps="http://schemas.microsoft.com/office/word/2010/wordprocessingShape" mc:Ignorable="w14 w15 w16se w16cid w16 w16cex w16sdtdh wp14">
+<w:document xmlns:wpc="http://schemas.microsoft.com/office/word/2010/wordprocessingCanvas" xmlns:cx="http://schemas.microsoft.com/office/drawing/2014/chartex" xmlns:cx1="http://schemas.microsoft.com/office/drawing/2015/9/8/chartex" xmlns:cx2="http://schemas.microsoft.com/office/drawing/2015/10/21/chartex" xmlns:cx3="http://schemas.microsoft.com/office/drawing/2016/5/9/chartex" xmlns:cx4="http://schemas.microsoft.com/office/drawing/2016/5/10/chartex" xmlns:cx5="http://schemas.microsoft.com/office/drawing/2016/5/11/chartex" xmlns:cx6="http://schemas.microsoft.com/office/drawing/2016/5/12/chartex" xmlns:cx7="http://schemas.microsoft.com/office/drawing/2016/5/13/chartex" xmlns:cx8="http://schemas.microsoft.com/office/drawing/2016/5/14/chartex" xmlns:mc="http://schemas.openxmlformats.org/markup-compatibility/2006" xmlns:aink="http://schemas.microsoft.com/office/drawing/2016/ink" xmlns:am3d="http://schemas.microsoft.com/office/drawing/2017/model3d" xmlns:o="urn:schemas-microsoft-com:office:office" xmlns:oel="http://schemas.microsoft.com/office/2019/extlst" xmlns:r="http://schemas.openxmlformats.org/officeDocument/2006/relationships" xmlns:m="http://schemas.openxmlformats.org/officeDocument/2006/math" xmlns:v="urn:schemas-microsoft-com:vml" xmlns:wp14="http://schemas.microsoft.com/office/word/2010/wordprocessingDrawing" xmlns:wp="http://schemas.openxmlformats.org/drawingml/2006/wordprocessingDrawing" xmlns:w10="urn:schemas-microsoft-com:office:word" xmlns:w="http://schemas.openxmlformats.org/wordprocessingml/2006/main" xmlns:w14="http://schemas.microsoft.com/office/word/2010/wordml" xmlns:w15="http://schemas.microsoft.com/office/word/2012/wordml" xmlns:w16cex="http://schemas.microsoft.com/office/word/2018/wordml/cex" xmlns:w16cid="http://schemas.microsoft.com/office/word/2016/wordml/cid" xmlns:w16="http://schemas.microsoft.com/office/word/2018/wordml" xmlns:w16sdtdh="http://schemas.microsoft.com/office/word/2020/wordml/sdtdatahash" xmlns:w16se="http://schemas.microsoft.com/office/word/2015/wordml/symex" xmlns:wpg="http://schemas.microsoft.com/office/word/2010/wordprocessingGroup" xmlns:wpi="http://schemas.microsoft.com/office/word/2010/wordprocessingInk" xmlns:wne="http://schemas.microsoft.com/office/word/2006/wordml" xmlns:wps="http://schemas.microsoft.com/office/word/2010/wordprocessingShape" mc:Ignorable="w14 w15 w16se w16cid w16 w16cex w16sdtdh wp14">
   <w:body>
     <w:p>
       <w:pPr>
@@ -242,17 +242,155 @@
           <w:rStyle w:val="Enfasicorsivo"/>
           <w:i w:val="0"/>
           <w:iCs w:val="0"/>
+        </w:rPr>
+        <w:t>0</w:t>
+      </w:r>
+      <w:r>
+        <w:rPr>
+          <w:rStyle w:val="Enfasicorsivo"/>
+          <w:i w:val="0"/>
+          <w:iCs w:val="0"/>
+        </w:rPr>
+        <w:t xml:space="preserve">xxxxxxx </w:t>
+      </w:r>
+      <w:r>
+        <w:rPr>
+          <w:rStyle w:val="Enfasicorsivo"/>
+          <w:i w:val="0"/>
+          <w:iCs w:val="0"/>
+        </w:rPr>
+        <w:sym w:font="Wingdings" w:char="F0E0"/>
+      </w:r>
+      <w:r>
+        <w:rPr>
+          <w:rStyle w:val="Enfasicorsivo"/>
+          <w:i w:val="0"/>
+          <w:iCs w:val="0"/>
+        </w:rPr>
+        <w:t xml:space="preserve"> 1 a 126 Ogni classe è associata ad una SUBNET MASK di </w:t>
+      </w:r>
+      <w:r>
+        <w:rPr>
+          <w:rStyle w:val="Enfasicorsivo"/>
+          <w:i w:val="0"/>
+          <w:iCs w:val="0"/>
+        </w:rPr>
+        <w:t>default</w:t>
+      </w:r>
+      <w:r>
+        <w:rPr>
+          <w:rStyle w:val="Enfasicorsivo"/>
+          <w:i w:val="0"/>
+          <w:iCs w:val="0"/>
+        </w:rPr>
+        <w:t xml:space="preserve"> (anche se con un sistema definito di borrowing si potrà andare a modificare la subnet mask)</w:t>
+      </w:r>
+      <w:r>
+        <w:rPr>
+          <w:rStyle w:val="Enfasicorsivo"/>
+          <w:i w:val="0"/>
+          <w:iCs w:val="0"/>
+        </w:rPr>
+        <w:t xml:space="preserve"> </w:t>
+      </w:r>
+      <w:r>
+        <w:rPr>
+          <w:rStyle w:val="Enfasicorsivo"/>
+          <w:i w:val="0"/>
+          <w:iCs w:val="0"/>
+        </w:rPr>
+        <w:sym w:font="Wingdings" w:char="F0E0"/>
+      </w:r>
+      <w:r>
+        <w:rPr>
+          <w:rStyle w:val="Enfasicorsivo"/>
+          <w:i w:val="0"/>
+          <w:iCs w:val="0"/>
+        </w:rPr>
+        <w:t xml:space="preserve"> 255.0.0.0 quindi /8 (nella classe A).  Questo implica che abbiamo 126 reti con poi gli Host: 2 alla 24 -2. Siccome ci sono due indirizzi che non si possono dare (tutti 0 nella parte degli Host</w:t>
+      </w:r>
+      <w:r>
+        <w:rPr>
+          <w:rStyle w:val="Enfasicorsivo"/>
+          <w:i w:val="0"/>
+          <w:iCs w:val="0"/>
+        </w:rPr>
+        <w:t xml:space="preserve"> (chiamato indirizzo di rete che non viene mai assegnato, siccome serve solo a sapere a quale rete appartiene quel determinato host. Ad esempio viene usato nella tabella di routing)</w:t>
+      </w:r>
+      <w:r>
+        <w:rPr>
+          <w:rStyle w:val="Enfasicorsivo"/>
+          <w:i w:val="0"/>
+          <w:iCs w:val="0"/>
+        </w:rPr>
+        <w:t>, e tutti 1 nella parte degli Host</w:t>
+      </w:r>
+      <w:r>
+        <w:rPr>
+          <w:rStyle w:val="Enfasicorsivo"/>
+          <w:i w:val="0"/>
+          <w:iCs w:val="0"/>
+        </w:rPr>
+        <w:t xml:space="preserve"> (indirizzo di broadcast), il DHCP ad esempio lo utilizza</w:t>
+      </w:r>
+      <w:r>
+        <w:rPr>
+          <w:rStyle w:val="Enfasicorsivo"/>
+          <w:i w:val="0"/>
+          <w:iCs w:val="0"/>
+        </w:rPr>
+        <w:t>)</w:t>
+      </w:r>
+      <w:r>
+        <w:rPr>
+          <w:rStyle w:val="Enfasicorsivo"/>
+          <w:i w:val="0"/>
+          <w:iCs w:val="0"/>
+        </w:rPr>
+        <w:t>. 2 alla 24 è circa 16 milioni host per rete.</w:t>
+      </w:r>
+    </w:p>
+    <w:p>
+      <w:pPr>
+        <w:rPr>
+          <w:rStyle w:val="Enfasicorsivo"/>
+          <w:i w:val="0"/>
+          <w:iCs w:val="0"/>
+        </w:rPr>
+      </w:pPr>
+      <w:r>
+        <w:rPr>
+          <w:rStyle w:val="Enfasicorsivo"/>
+          <w:i w:val="0"/>
+          <w:iCs w:val="0"/>
+          <w:highlight w:val="green"/>
+        </w:rPr>
+        <w:t>Classe B:</w:t>
+      </w:r>
+      <w:r>
+        <w:rPr>
+          <w:rStyle w:val="Enfasicorsivo"/>
+          <w:i w:val="0"/>
+          <w:iCs w:val="0"/>
+        </w:rPr>
+        <w:t xml:space="preserve"> </w:t>
+      </w:r>
+      <w:r>
+        <w:rPr>
+          <w:rStyle w:val="Enfasicorsivo"/>
+          <w:i w:val="0"/>
+          <w:iCs w:val="0"/>
           <w:highlight w:val="yellow"/>
         </w:rPr>
-        <w:t>0</w:t>
-      </w:r>
-      <w:r>
-        <w:rPr>
-          <w:rStyle w:val="Enfasicorsivo"/>
-          <w:i w:val="0"/>
-          <w:iCs w:val="0"/>
-        </w:rPr>
-        <w:t xml:space="preserve">xxxxxxx </w:t>
+        <w:t>10</w:t>
+      </w:r>
+      <w:r>
+        <w:rPr>
+          <w:rStyle w:val="Enfasicorsivo"/>
+          <w:i w:val="0"/>
+          <w:iCs w:val="0"/>
+        </w:rPr>
+        <w:t xml:space="preserve">xxxxxx </w:t>
       </w:r>
       <w:r>
         <w:rPr>
@@ -268,23 +406,73 @@
           <w:i w:val="0"/>
           <w:iCs w:val="0"/>
         </w:rPr>
-        <w:t xml:space="preserve"> 1 a 126 Ogni classe è associata ad una SUBNET MASK di </w:t>
-      </w:r>
-      <w:r>
-        <w:rPr>
-          <w:rStyle w:val="Enfasicorsivo"/>
-          <w:i w:val="0"/>
-          <w:iCs w:val="0"/>
-        </w:rPr>
-        <w:t>default</w:t>
-      </w:r>
-      <w:r>
-        <w:rPr>
-          <w:rStyle w:val="Enfasicorsivo"/>
-          <w:i w:val="0"/>
-          <w:iCs w:val="0"/>
-        </w:rPr>
-        <w:t xml:space="preserve"> (anche se con un sistema definito di borrowing si potrà andare a modificare la subnet mask)</w:t>
+        <w:t xml:space="preserve"> 128 a 191. La subnet mask di default è 255.255.0.0 /16 </w:t>
+      </w:r>
+      <w:r>
+        <w:rPr>
+          <w:rStyle w:val="Enfasicorsivo"/>
+          <w:i w:val="0"/>
+          <w:iCs w:val="0"/>
+        </w:rPr>
+        <w:sym w:font="Wingdings" w:char="F0E0"/>
+      </w:r>
+      <w:r>
+        <w:rPr>
+          <w:rStyle w:val="Enfasicorsivo"/>
+          <w:i w:val="0"/>
+          <w:iCs w:val="0"/>
+        </w:rPr>
+        <w:t xml:space="preserve"> 2 alla 14 </w:t>
+      </w:r>
+      <w:r>
+        <w:rPr>
+          <w:rStyle w:val="Enfasicorsivo"/>
+          <w:i w:val="0"/>
+          <w:iCs w:val="0"/>
+        </w:rPr>
+        <w:sym w:font="Wingdings" w:char="F0E0"/>
+      </w:r>
+      <w:r>
+        <w:rPr>
+          <w:rStyle w:val="Enfasicorsivo"/>
+          <w:i w:val="0"/>
+          <w:iCs w:val="0"/>
+        </w:rPr>
+        <w:t xml:space="preserve"> 16.384 reti con 2 alla 16-2 </w:t>
+      </w:r>
+      <w:r>
+        <w:rPr>
+          <w:rStyle w:val="Enfasicorsivo"/>
+          <w:i w:val="0"/>
+          <w:iCs w:val="0"/>
+        </w:rPr>
+        <w:sym w:font="Wingdings" w:char="F0E0"/>
+      </w:r>
+      <w:r>
+        <w:rPr>
+          <w:rStyle w:val="Enfasicorsivo"/>
+          <w:i w:val="0"/>
+          <w:iCs w:val="0"/>
+        </w:rPr>
+        <w:t xml:space="preserve"> 65.534 host per rete </w:t>
+      </w:r>
+    </w:p>
+    <w:p>
+      <w:pPr>
+        <w:rPr>
+          <w:rStyle w:val="Enfasicorsivo"/>
+          <w:i w:val="0"/>
+          <w:iCs w:val="0"/>
+        </w:rPr>
+      </w:pPr>
+      <w:r>
+        <w:rPr>
+          <w:rStyle w:val="Enfasicorsivo"/>
+          <w:i w:val="0"/>
+          <w:iCs w:val="0"/>
+          <w:highlight w:val="green"/>
+        </w:rPr>
+        <w:t>Classe C:</w:t>
       </w:r>
       <w:r>
         <w:rPr>
@@ -299,6 +487,23 @@
           <w:rStyle w:val="Enfasicorsivo"/>
           <w:i w:val="0"/>
           <w:iCs w:val="0"/>
+          <w:highlight w:val="yellow"/>
+        </w:rPr>
+        <w:t>110</w:t>
+      </w:r>
+      <w:r>
+        <w:rPr>
+          <w:rStyle w:val="Enfasicorsivo"/>
+          <w:i w:val="0"/>
+          <w:iCs w:val="0"/>
+        </w:rPr>
+        <w:t xml:space="preserve">xxxxx </w:t>
+      </w:r>
+      <w:r>
+        <w:rPr>
+          <w:rStyle w:val="Enfasicorsivo"/>
+          <w:i w:val="0"/>
+          <w:iCs w:val="0"/>
         </w:rPr>
         <w:sym w:font="Wingdings" w:char="F0E0"/>
       </w:r>
@@ -308,47 +513,72 @@
           <w:i w:val="0"/>
           <w:iCs w:val="0"/>
         </w:rPr>
-        <w:t xml:space="preserve"> 255.0.0.0 quindi /8 (nella classe A).  Questo implica che abbiamo 126 reti con poi gli Host: 2 alla 24 -2. Siccome ci sono due indirizzi che non si possono dare (tutti 0 nella parte degli Host</w:t>
-      </w:r>
-      <w:r>
-        <w:rPr>
-          <w:rStyle w:val="Enfasicorsivo"/>
-          <w:i w:val="0"/>
-          <w:iCs w:val="0"/>
-        </w:rPr>
-        <w:t xml:space="preserve"> (chiamato indirizzo di rete che non viene mai assegnato, siccome serve solo a sapere a quale rete appartiene quel determinato host. Ad esempio viene usato nella tabella di routing)</w:t>
-      </w:r>
-      <w:r>
-        <w:rPr>
-          <w:rStyle w:val="Enfasicorsivo"/>
-          <w:i w:val="0"/>
-          <w:iCs w:val="0"/>
-        </w:rPr>
-        <w:t>, e tutti 1 nella parte degli Host</w:t>
-      </w:r>
-      <w:r>
-        <w:rPr>
-          <w:rStyle w:val="Enfasicorsivo"/>
-          <w:i w:val="0"/>
-          <w:iCs w:val="0"/>
-        </w:rPr>
-        <w:t xml:space="preserve"> (indirizzo di broadcast), il DHCP ad esempio lo utilizza</w:t>
-      </w:r>
-      <w:r>
-        <w:rPr>
-          <w:rStyle w:val="Enfasicorsivo"/>
-          <w:i w:val="0"/>
-          <w:iCs w:val="0"/>
-        </w:rPr>
-        <w:t>)</w:t>
-      </w:r>
-      <w:r>
-        <w:rPr>
-          <w:rStyle w:val="Enfasicorsivo"/>
-          <w:i w:val="0"/>
-          <w:iCs w:val="0"/>
-        </w:rPr>
-        <w:t>. 2 alla 24 è circa 16 milioni host per rete.</w:t>
+        <w:t xml:space="preserve"> 192 a 223. La subnet mask di default è 255.255.255.0 /24 </w:t>
+      </w:r>
+      <w:r>
+        <w:rPr>
+          <w:rStyle w:val="Enfasicorsivo"/>
+          <w:i w:val="0"/>
+          <w:iCs w:val="0"/>
+        </w:rPr>
+        <w:sym w:font="Wingdings" w:char="F0E0"/>
+      </w:r>
+      <w:r>
+        <w:rPr>
+          <w:rStyle w:val="Enfasicorsivo"/>
+          <w:i w:val="0"/>
+          <w:iCs w:val="0"/>
+        </w:rPr>
+        <w:t xml:space="preserve"> 2 alla 21 </w:t>
+      </w:r>
+      <w:r>
+        <w:rPr>
+          <w:rStyle w:val="Enfasicorsivo"/>
+          <w:i w:val="0"/>
+          <w:iCs w:val="0"/>
+        </w:rPr>
+        <w:sym w:font="Wingdings" w:char="F0E0"/>
+      </w:r>
+      <w:r>
+        <w:rPr>
+          <w:rStyle w:val="Enfasicorsivo"/>
+          <w:i w:val="0"/>
+          <w:iCs w:val="0"/>
+        </w:rPr>
+        <w:t xml:space="preserve"> 2 milioni circa di reti con 2 alla 8-2 </w:t>
+      </w:r>
+      <w:r>
+        <w:rPr>
+          <w:rStyle w:val="Enfasicorsivo"/>
+          <w:i w:val="0"/>
+          <w:iCs w:val="0"/>
+        </w:rPr>
+        <w:sym w:font="Wingdings" w:char="F0E0"/>
+      </w:r>
+      <w:r>
+        <w:rPr>
+          <w:rStyle w:val="Enfasicorsivo"/>
+          <w:i w:val="0"/>
+          <w:iCs w:val="0"/>
+        </w:rPr>
+        <w:t xml:space="preserve"> 254 host per reti </w:t>
+      </w:r>
+    </w:p>
+    <w:p>
+      <w:pPr>
+        <w:rPr>
+          <w:rStyle w:val="Enfasicorsivo"/>
+          <w:i w:val="0"/>
+          <w:iCs w:val="0"/>
+        </w:rPr>
+      </w:pPr>
+      <w:r>
+        <w:rPr>
+          <w:rStyle w:val="Enfasicorsivo"/>
+          <w:i w:val="0"/>
+          <w:iCs w:val="0"/>
+        </w:rPr>
+        <w:t xml:space="preserve">La subnet mask non va fino a 32 siccome ne ho -2 quindi io al massimo posso avere un /30 e un minimo /8. </w:t>
       </w:r>
     </w:p>
     <w:p>
@@ -366,8 +596,58 @@
           <w:iCs w:val="0"/>
           <w:highlight w:val="green"/>
         </w:rPr>
-        <w:t xml:space="preserve">Classe </w:t>
-      </w:r>
+        <w:t>Classe D:</w:t>
+      </w:r>
+      <w:r>
+        <w:rPr>
+          <w:rStyle w:val="Enfasicorsivo"/>
+          <w:i w:val="0"/>
+          <w:iCs w:val="0"/>
+        </w:rPr>
+        <w:t xml:space="preserve"> </w:t>
+      </w:r>
+      <w:r>
+        <w:rPr>
+          <w:rStyle w:val="Enfasicorsivo"/>
+          <w:i w:val="0"/>
+          <w:iCs w:val="0"/>
+          <w:highlight w:val="yellow"/>
+        </w:rPr>
+        <w:t>1110</w:t>
+      </w:r>
+      <w:r>
+        <w:rPr>
+          <w:rStyle w:val="Enfasicorsivo"/>
+          <w:i w:val="0"/>
+          <w:iCs w:val="0"/>
+        </w:rPr>
+        <w:t xml:space="preserve">xxxxx </w:t>
+      </w:r>
+      <w:r>
+        <w:rPr>
+          <w:rStyle w:val="Enfasicorsivo"/>
+          <w:i w:val="0"/>
+          <w:iCs w:val="0"/>
+        </w:rPr>
+        <w:sym w:font="Wingdings" w:char="F0E0"/>
+      </w:r>
+      <w:r>
+        <w:rPr>
+          <w:rStyle w:val="Enfasicorsivo"/>
+          <w:i w:val="0"/>
+          <w:iCs w:val="0"/>
+        </w:rPr>
+        <w:t xml:space="preserve"> 224 a 239. Classe utilizzata per gli indirizzi di Multicast, essa non presenta la subnet mask.  Indirizzo di gruppo, che definisce un gruppo di host i quali sono contenuti all’interno di questo indirizzo IP. </w:t>
+      </w:r>
+    </w:p>
+    <w:p>
+      <w:pPr>
+        <w:rPr>
+          <w:rStyle w:val="Enfasicorsivo"/>
+          <w:i w:val="0"/>
+          <w:iCs w:val="0"/>
+        </w:rPr>
+      </w:pPr>
       <w:r>
         <w:rPr>
           <w:rStyle w:val="Enfasicorsivo"/>
@@ -375,16 +655,7 @@
           <w:iCs w:val="0"/>
           <w:highlight w:val="green"/>
         </w:rPr>
-        <w:t>B</w:t>
-      </w:r>
-      <w:r>
-        <w:rPr>
-          <w:rStyle w:val="Enfasicorsivo"/>
-          <w:i w:val="0"/>
-          <w:iCs w:val="0"/>
-          <w:highlight w:val="green"/>
-        </w:rPr>
-        <w:t>:</w:t>
+        <w:t>Classe E:</w:t>
       </w:r>
       <w:r>
         <w:rPr>
@@ -401,15 +672,15 @@
           <w:iCs w:val="0"/>
           <w:highlight w:val="yellow"/>
         </w:rPr>
-        <w:t>10</w:t>
-      </w:r>
-      <w:r>
-        <w:rPr>
-          <w:rStyle w:val="Enfasicorsivo"/>
-          <w:i w:val="0"/>
-          <w:iCs w:val="0"/>
-        </w:rPr>
-        <w:t xml:space="preserve">xxxxxx </w:t>
+        <w:t>1111</w:t>
+      </w:r>
+      <w:r>
+        <w:rPr>
+          <w:rStyle w:val="Enfasicorsivo"/>
+          <w:i w:val="0"/>
+          <w:iCs w:val="0"/>
+        </w:rPr>
+        <w:t xml:space="preserve">xxxxx </w:t>
       </w:r>
       <w:r>
         <w:rPr>
@@ -425,565 +696,7 @@
           <w:i w:val="0"/>
           <w:iCs w:val="0"/>
         </w:rPr>
-        <w:t xml:space="preserve"> 128 a 191. La subnet m</w:t>
-      </w:r>
-      <w:r>
-        <w:rPr>
-          <w:rStyle w:val="Enfasicorsivo"/>
-          <w:i w:val="0"/>
-          <w:iCs w:val="0"/>
-        </w:rPr>
-        <w:t>a</w:t>
-      </w:r>
-      <w:r>
-        <w:rPr>
-          <w:rStyle w:val="Enfasicorsivo"/>
-          <w:i w:val="0"/>
-          <w:iCs w:val="0"/>
-        </w:rPr>
-        <w:t xml:space="preserve">sk di default è 255.255.0.0 /16 </w:t>
-      </w:r>
-      <w:r>
-        <w:rPr>
-          <w:rStyle w:val="Enfasicorsivo"/>
-          <w:i w:val="0"/>
-          <w:iCs w:val="0"/>
-        </w:rPr>
-        <w:sym w:font="Wingdings" w:char="F0E0"/>
-      </w:r>
-      <w:r>
-        <w:rPr>
-          <w:rStyle w:val="Enfasicorsivo"/>
-          <w:i w:val="0"/>
-          <w:iCs w:val="0"/>
-        </w:rPr>
-        <w:t xml:space="preserve"> 2 alla 14 </w:t>
-      </w:r>
-      <w:r>
-        <w:rPr>
-          <w:rStyle w:val="Enfasicorsivo"/>
-          <w:i w:val="0"/>
-          <w:iCs w:val="0"/>
-        </w:rPr>
-        <w:sym w:font="Wingdings" w:char="F0E0"/>
-      </w:r>
-      <w:r>
-        <w:rPr>
-          <w:rStyle w:val="Enfasicorsivo"/>
-          <w:i w:val="0"/>
-          <w:iCs w:val="0"/>
-        </w:rPr>
-        <w:t xml:space="preserve"> 16.384 reti con 2 alla 16-2 </w:t>
-      </w:r>
-      <w:r>
-        <w:rPr>
-          <w:rStyle w:val="Enfasicorsivo"/>
-          <w:i w:val="0"/>
-          <w:iCs w:val="0"/>
-        </w:rPr>
-        <w:sym w:font="Wingdings" w:char="F0E0"/>
-      </w:r>
-      <w:r>
-        <w:rPr>
-          <w:rStyle w:val="Enfasicorsivo"/>
-          <w:i w:val="0"/>
-          <w:iCs w:val="0"/>
-        </w:rPr>
-        <w:t xml:space="preserve"> 65.534 host per ret</w:t>
-      </w:r>
-      <w:r>
-        <w:rPr>
-          <w:rStyle w:val="Enfasicorsivo"/>
-          <w:i w:val="0"/>
-          <w:iCs w:val="0"/>
-        </w:rPr>
-        <w:t xml:space="preserve">e </w:t>
-      </w:r>
-    </w:p>
-    <w:p>
-      <w:pPr>
-        <w:rPr>
-          <w:rStyle w:val="Enfasicorsivo"/>
-          <w:i w:val="0"/>
-          <w:iCs w:val="0"/>
-        </w:rPr>
-      </w:pPr>
-      <w:r>
-        <w:rPr>
-          <w:rStyle w:val="Enfasicorsivo"/>
-          <w:i w:val="0"/>
-          <w:iCs w:val="0"/>
-          <w:highlight w:val="green"/>
-        </w:rPr>
-        <w:t xml:space="preserve">Classe </w:t>
-      </w:r>
-      <w:r>
-        <w:rPr>
-          <w:rStyle w:val="Enfasicorsivo"/>
-          <w:i w:val="0"/>
-          <w:iCs w:val="0"/>
-          <w:highlight w:val="green"/>
-        </w:rPr>
-        <w:t>C</w:t>
-      </w:r>
-      <w:r>
-        <w:rPr>
-          <w:rStyle w:val="Enfasicorsivo"/>
-          <w:i w:val="0"/>
-          <w:iCs w:val="0"/>
-          <w:highlight w:val="green"/>
-        </w:rPr>
-        <w:t>:</w:t>
-      </w:r>
-      <w:r>
-        <w:rPr>
-          <w:rStyle w:val="Enfasicorsivo"/>
-          <w:i w:val="0"/>
-          <w:iCs w:val="0"/>
-        </w:rPr>
-        <w:t xml:space="preserve"> </w:t>
-      </w:r>
-      <w:r>
-        <w:rPr>
-          <w:rStyle w:val="Enfasicorsivo"/>
-          <w:i w:val="0"/>
-          <w:iCs w:val="0"/>
-          <w:highlight w:val="yellow"/>
-        </w:rPr>
-        <w:t>1</w:t>
-      </w:r>
-      <w:r>
-        <w:rPr>
-          <w:rStyle w:val="Enfasicorsivo"/>
-          <w:i w:val="0"/>
-          <w:iCs w:val="0"/>
-          <w:highlight w:val="yellow"/>
-        </w:rPr>
-        <w:t>1</w:t>
-      </w:r>
-      <w:r>
-        <w:rPr>
-          <w:rStyle w:val="Enfasicorsivo"/>
-          <w:i w:val="0"/>
-          <w:iCs w:val="0"/>
-          <w:highlight w:val="yellow"/>
-        </w:rPr>
-        <w:t>0</w:t>
-      </w:r>
-      <w:r>
-        <w:rPr>
-          <w:rStyle w:val="Enfasicorsivo"/>
-          <w:i w:val="0"/>
-          <w:iCs w:val="0"/>
-        </w:rPr>
-        <w:t xml:space="preserve">xxxxx </w:t>
-      </w:r>
-      <w:r>
-        <w:rPr>
-          <w:rStyle w:val="Enfasicorsivo"/>
-          <w:i w:val="0"/>
-          <w:iCs w:val="0"/>
-        </w:rPr>
-        <w:sym w:font="Wingdings" w:char="F0E0"/>
-      </w:r>
-      <w:r>
-        <w:rPr>
-          <w:rStyle w:val="Enfasicorsivo"/>
-          <w:i w:val="0"/>
-          <w:iCs w:val="0"/>
-        </w:rPr>
-        <w:t xml:space="preserve"> 192 a 223. La subnet m</w:t>
-      </w:r>
-      <w:r>
-        <w:rPr>
-          <w:rStyle w:val="Enfasicorsivo"/>
-          <w:i w:val="0"/>
-          <w:iCs w:val="0"/>
-        </w:rPr>
-        <w:t>a</w:t>
-      </w:r>
-      <w:r>
-        <w:rPr>
-          <w:rStyle w:val="Enfasicorsivo"/>
-          <w:i w:val="0"/>
-          <w:iCs w:val="0"/>
-        </w:rPr>
-        <w:t xml:space="preserve">sk di default è 255.255.255.0 /24 </w:t>
-      </w:r>
-      <w:r>
-        <w:rPr>
-          <w:rStyle w:val="Enfasicorsivo"/>
-          <w:i w:val="0"/>
-          <w:iCs w:val="0"/>
-        </w:rPr>
-        <w:sym w:font="Wingdings" w:char="F0E0"/>
-      </w:r>
-      <w:r>
-        <w:rPr>
-          <w:rStyle w:val="Enfasicorsivo"/>
-          <w:i w:val="0"/>
-          <w:iCs w:val="0"/>
-        </w:rPr>
-        <w:t xml:space="preserve"> 2 alla 21 </w:t>
-      </w:r>
-      <w:r>
-        <w:rPr>
-          <w:rStyle w:val="Enfasicorsivo"/>
-          <w:i w:val="0"/>
-          <w:iCs w:val="0"/>
-        </w:rPr>
-        <w:sym w:font="Wingdings" w:char="F0E0"/>
-      </w:r>
-      <w:r>
-        <w:rPr>
-          <w:rStyle w:val="Enfasicorsivo"/>
-          <w:i w:val="0"/>
-          <w:iCs w:val="0"/>
-        </w:rPr>
-        <w:t xml:space="preserve"> 2 milioni circa di reti con 2 alla </w:t>
-      </w:r>
-      <w:r>
-        <w:rPr>
-          <w:rStyle w:val="Enfasicorsivo"/>
-          <w:i w:val="0"/>
-          <w:iCs w:val="0"/>
-        </w:rPr>
-        <w:t>8-2</w:t>
-      </w:r>
-      <w:r>
-        <w:rPr>
-          <w:rStyle w:val="Enfasicorsivo"/>
-          <w:i w:val="0"/>
-          <w:iCs w:val="0"/>
-        </w:rPr>
-        <w:t xml:space="preserve"> </w:t>
-      </w:r>
-      <w:r>
-        <w:rPr>
-          <w:rStyle w:val="Enfasicorsivo"/>
-          <w:i w:val="0"/>
-          <w:iCs w:val="0"/>
-        </w:rPr>
-        <w:sym w:font="Wingdings" w:char="F0E0"/>
-      </w:r>
-      <w:r>
-        <w:rPr>
-          <w:rStyle w:val="Enfasicorsivo"/>
-          <w:i w:val="0"/>
-          <w:iCs w:val="0"/>
-        </w:rPr>
-        <w:t xml:space="preserve"> </w:t>
-      </w:r>
-      <w:r>
-        <w:rPr>
-          <w:rStyle w:val="Enfasicorsivo"/>
-          <w:i w:val="0"/>
-          <w:iCs w:val="0"/>
-        </w:rPr>
-        <w:t>254</w:t>
-      </w:r>
-      <w:r>
-        <w:rPr>
-          <w:rStyle w:val="Enfasicorsivo"/>
-          <w:i w:val="0"/>
-          <w:iCs w:val="0"/>
-        </w:rPr>
-        <w:t xml:space="preserve"> host per reti </w:t>
-      </w:r>
-    </w:p>
-    <w:p>
-      <w:pPr>
-        <w:rPr>
-          <w:rStyle w:val="Enfasicorsivo"/>
-          <w:i w:val="0"/>
-          <w:iCs w:val="0"/>
-        </w:rPr>
-      </w:pPr>
-      <w:r>
-        <w:rPr>
-          <w:rStyle w:val="Enfasicorsivo"/>
-          <w:i w:val="0"/>
-          <w:iCs w:val="0"/>
-        </w:rPr>
-        <w:t xml:space="preserve">La subnet mask non va fino a 32 siccome ne ho -2 quindi io al massimo posso avere un /30 e un minimo /8. </w:t>
-      </w:r>
-    </w:p>
-    <w:p>
-      <w:pPr>
-        <w:rPr>
-          <w:rStyle w:val="Enfasicorsivo"/>
-          <w:i w:val="0"/>
-          <w:iCs w:val="0"/>
-        </w:rPr>
-      </w:pPr>
-      <w:r>
-        <w:rPr>
-          <w:rStyle w:val="Enfasicorsivo"/>
-          <w:i w:val="0"/>
-          <w:iCs w:val="0"/>
-          <w:highlight w:val="green"/>
-        </w:rPr>
-        <w:t xml:space="preserve">Classe </w:t>
-      </w:r>
-      <w:r>
-        <w:rPr>
-          <w:rStyle w:val="Enfasicorsivo"/>
-          <w:i w:val="0"/>
-          <w:iCs w:val="0"/>
-          <w:highlight w:val="green"/>
-        </w:rPr>
-        <w:t>D</w:t>
-      </w:r>
-      <w:r>
-        <w:rPr>
-          <w:rStyle w:val="Enfasicorsivo"/>
-          <w:i w:val="0"/>
-          <w:iCs w:val="0"/>
-          <w:highlight w:val="green"/>
-        </w:rPr>
-        <w:t>:</w:t>
-      </w:r>
-      <w:r>
-        <w:rPr>
-          <w:rStyle w:val="Enfasicorsivo"/>
-          <w:i w:val="0"/>
-          <w:iCs w:val="0"/>
-        </w:rPr>
-        <w:t xml:space="preserve"> </w:t>
-      </w:r>
-      <w:r>
-        <w:rPr>
-          <w:rStyle w:val="Enfasicorsivo"/>
-          <w:i w:val="0"/>
-          <w:iCs w:val="0"/>
-          <w:highlight w:val="yellow"/>
-        </w:rPr>
-        <w:t>1</w:t>
-      </w:r>
-      <w:r>
-        <w:rPr>
-          <w:rStyle w:val="Enfasicorsivo"/>
-          <w:i w:val="0"/>
-          <w:iCs w:val="0"/>
-          <w:highlight w:val="yellow"/>
-        </w:rPr>
-        <w:t>11</w:t>
-      </w:r>
-      <w:r>
-        <w:rPr>
-          <w:rStyle w:val="Enfasicorsivo"/>
-          <w:i w:val="0"/>
-          <w:iCs w:val="0"/>
-          <w:highlight w:val="yellow"/>
-        </w:rPr>
-        <w:t>0</w:t>
-      </w:r>
-      <w:r>
-        <w:rPr>
-          <w:rStyle w:val="Enfasicorsivo"/>
-          <w:i w:val="0"/>
-          <w:iCs w:val="0"/>
-        </w:rPr>
-        <w:t xml:space="preserve">xxxxx </w:t>
-      </w:r>
-      <w:r>
-        <w:rPr>
-          <w:rStyle w:val="Enfasicorsivo"/>
-          <w:i w:val="0"/>
-          <w:iCs w:val="0"/>
-        </w:rPr>
-        <w:sym w:font="Wingdings" w:char="F0E0"/>
-      </w:r>
-      <w:r>
-        <w:rPr>
-          <w:rStyle w:val="Enfasicorsivo"/>
-          <w:i w:val="0"/>
-          <w:iCs w:val="0"/>
-        </w:rPr>
-        <w:t xml:space="preserve"> 224 a 2</w:t>
-      </w:r>
-      <w:r>
-        <w:rPr>
-          <w:rStyle w:val="Enfasicorsivo"/>
-          <w:i w:val="0"/>
-          <w:iCs w:val="0"/>
-        </w:rPr>
-        <w:t>39</w:t>
-      </w:r>
-      <w:r>
-        <w:rPr>
-          <w:rStyle w:val="Enfasicorsivo"/>
-          <w:i w:val="0"/>
-          <w:iCs w:val="0"/>
-        </w:rPr>
-        <w:t xml:space="preserve">. Classe utilizzata per gli indirizzi di </w:t>
-      </w:r>
-      <w:r>
-        <w:rPr>
-          <w:rStyle w:val="Enfasicorsivo"/>
-          <w:i w:val="0"/>
-          <w:iCs w:val="0"/>
-        </w:rPr>
-        <w:t>Multicast</w:t>
-      </w:r>
-      <w:r>
-        <w:rPr>
-          <w:rStyle w:val="Enfasicorsivo"/>
-          <w:i w:val="0"/>
-          <w:iCs w:val="0"/>
-        </w:rPr>
-        <w:t>, essa non presenta la subnet m</w:t>
-      </w:r>
-      <w:r>
-        <w:rPr>
-          <w:rStyle w:val="Enfasicorsivo"/>
-          <w:i w:val="0"/>
-          <w:iCs w:val="0"/>
-        </w:rPr>
-        <w:t>a</w:t>
-      </w:r>
-      <w:r>
-        <w:rPr>
-          <w:rStyle w:val="Enfasicorsivo"/>
-          <w:i w:val="0"/>
-          <w:iCs w:val="0"/>
-        </w:rPr>
-        <w:t xml:space="preserve">sk.  </w:t>
-      </w:r>
-      <w:r>
-        <w:rPr>
-          <w:rStyle w:val="Enfasicorsivo"/>
-          <w:i w:val="0"/>
-          <w:iCs w:val="0"/>
-        </w:rPr>
-        <w:t xml:space="preserve">Indirizzo di gruppo, che definisce un gruppo di host i quali sono contenuti all’interno di questo indirizzo IP. </w:t>
-      </w:r>
-    </w:p>
-    <w:p>
-      <w:pPr>
-        <w:rPr>
-          <w:rStyle w:val="Enfasicorsivo"/>
-          <w:i w:val="0"/>
-          <w:iCs w:val="0"/>
-        </w:rPr>
-      </w:pPr>
-      <w:r>
-        <w:rPr>
-          <w:rStyle w:val="Enfasicorsivo"/>
-          <w:i w:val="0"/>
-          <w:iCs w:val="0"/>
-          <w:highlight w:val="green"/>
-        </w:rPr>
-        <w:t xml:space="preserve">Classe </w:t>
-      </w:r>
-      <w:r>
-        <w:rPr>
-          <w:rStyle w:val="Enfasicorsivo"/>
-          <w:i w:val="0"/>
-          <w:iCs w:val="0"/>
-          <w:highlight w:val="green"/>
-        </w:rPr>
-        <w:t>E</w:t>
-      </w:r>
-      <w:r>
-        <w:rPr>
-          <w:rStyle w:val="Enfasicorsivo"/>
-          <w:i w:val="0"/>
-          <w:iCs w:val="0"/>
-          <w:highlight w:val="green"/>
-        </w:rPr>
-        <w:t>:</w:t>
-      </w:r>
-      <w:r>
-        <w:rPr>
-          <w:rStyle w:val="Enfasicorsivo"/>
-          <w:i w:val="0"/>
-          <w:iCs w:val="0"/>
-        </w:rPr>
-        <w:t xml:space="preserve"> </w:t>
-      </w:r>
-      <w:r>
-        <w:rPr>
-          <w:rStyle w:val="Enfasicorsivo"/>
-          <w:i w:val="0"/>
-          <w:iCs w:val="0"/>
-          <w:highlight w:val="yellow"/>
-        </w:rPr>
-        <w:t>1</w:t>
-      </w:r>
-      <w:r>
-        <w:rPr>
-          <w:rStyle w:val="Enfasicorsivo"/>
-          <w:i w:val="0"/>
-          <w:iCs w:val="0"/>
-          <w:highlight w:val="yellow"/>
-        </w:rPr>
-        <w:t>1</w:t>
-      </w:r>
-      <w:r>
-        <w:rPr>
-          <w:rStyle w:val="Enfasicorsivo"/>
-          <w:i w:val="0"/>
-          <w:iCs w:val="0"/>
-          <w:highlight w:val="yellow"/>
-        </w:rPr>
-        <w:t>11</w:t>
-      </w:r>
-      <w:r>
-        <w:rPr>
-          <w:rStyle w:val="Enfasicorsivo"/>
-          <w:i w:val="0"/>
-          <w:iCs w:val="0"/>
-        </w:rPr>
-        <w:t xml:space="preserve">xxxxx </w:t>
-      </w:r>
-      <w:r>
-        <w:rPr>
-          <w:rStyle w:val="Enfasicorsivo"/>
-          <w:i w:val="0"/>
-          <w:iCs w:val="0"/>
-        </w:rPr>
-        <w:sym w:font="Wingdings" w:char="F0E0"/>
-      </w:r>
-      <w:r>
-        <w:rPr>
-          <w:rStyle w:val="Enfasicorsivo"/>
-          <w:i w:val="0"/>
-          <w:iCs w:val="0"/>
-        </w:rPr>
-        <w:t xml:space="preserve"> 24</w:t>
-      </w:r>
-      <w:r>
-        <w:rPr>
-          <w:rStyle w:val="Enfasicorsivo"/>
-          <w:i w:val="0"/>
-          <w:iCs w:val="0"/>
-        </w:rPr>
-        <w:t>0</w:t>
-      </w:r>
-      <w:r>
-        <w:rPr>
-          <w:rStyle w:val="Enfasicorsivo"/>
-          <w:i w:val="0"/>
-          <w:iCs w:val="0"/>
-        </w:rPr>
-        <w:t xml:space="preserve"> a 254. Usi futuri o sperimentali, essa non presenta la subnet m</w:t>
-      </w:r>
-      <w:r>
-        <w:rPr>
-          <w:rStyle w:val="Enfasicorsivo"/>
-          <w:i w:val="0"/>
-          <w:iCs w:val="0"/>
-        </w:rPr>
-        <w:t>a</w:t>
-      </w:r>
-      <w:r>
-        <w:rPr>
-          <w:rStyle w:val="Enfasicorsivo"/>
-          <w:i w:val="0"/>
-          <w:iCs w:val="0"/>
-        </w:rPr>
-        <w:t xml:space="preserve">sk.  </w:t>
+        <w:t xml:space="preserve"> 240 a 254. Usi futuri o sperimentali, essa non presenta la subnet mask.  </w:t>
       </w:r>
     </w:p>
     <w:p>
@@ -1700,15 +1413,23 @@
           <w:i w:val="0"/>
           <w:iCs w:val="0"/>
         </w:rPr>
-        <w:t>Classe A: 10.x.x.x</w:t>
-      </w:r>
-      <w:r>
-        <w:rPr>
-          <w:rStyle w:val="Enfasicorsivo"/>
-          <w:i w:val="0"/>
-          <w:iCs w:val="0"/>
-        </w:rPr>
-        <w:t xml:space="preserve"> (/8)</w:t>
+        <w:t xml:space="preserve">Classe A: </w:t>
+      </w:r>
+      <w:r>
+        <w:rPr>
+          <w:rStyle w:val="Enfasicorsivo"/>
+          <w:i w:val="0"/>
+          <w:iCs w:val="0"/>
+        </w:rPr>
+        <w:t>128</w:t>
+      </w:r>
+      <w:r>
+        <w:rPr>
+          <w:rStyle w:val="Enfasicorsivo"/>
+          <w:i w:val="0"/>
+          <w:iCs w:val="0"/>
+        </w:rPr>
+        <w:t>.x.x.x</w:t>
       </w:r>
       <w:r>
         <w:rPr>
@@ -1724,6 +1445,46 @@
           <w:i w:val="0"/>
           <w:iCs w:val="0"/>
         </w:rPr>
+        <w:t xml:space="preserve">fino a </w:t>
+      </w:r>
+      <w:r>
+        <w:rPr>
+          <w:rStyle w:val="Enfasicorsivo"/>
+          <w:i w:val="0"/>
+          <w:iCs w:val="0"/>
+        </w:rPr>
+        <w:t>128</w:t>
+      </w:r>
+      <w:r>
+        <w:rPr>
+          <w:rStyle w:val="Enfasicorsivo"/>
+          <w:i w:val="0"/>
+          <w:iCs w:val="0"/>
+        </w:rPr>
+        <w:t xml:space="preserve">.255.255.255 </w:t>
+      </w:r>
+      <w:r>
+        <w:rPr>
+          <w:rStyle w:val="Enfasicorsivo"/>
+          <w:i w:val="0"/>
+          <w:iCs w:val="0"/>
+        </w:rPr>
+        <w:t>(/8)</w:t>
+      </w:r>
+      <w:r>
+        <w:rPr>
+          <w:rStyle w:val="Enfasicorsivo"/>
+          <w:i w:val="0"/>
+          <w:iCs w:val="0"/>
+        </w:rPr>
+        <w:t xml:space="preserve"> </w:t>
+      </w:r>
+      <w:r>
+        <w:rPr>
+          <w:rStyle w:val="Enfasicorsivo"/>
+          <w:i w:val="0"/>
+          <w:iCs w:val="0"/>
+        </w:rPr>
         <w:sym w:font="Wingdings" w:char="F0E0"/>
       </w:r>
       <w:r>
@@ -1732,15 +1493,23 @@
           <w:i w:val="0"/>
           <w:iCs w:val="0"/>
         </w:rPr>
-        <w:t xml:space="preserve">  1 </w:t>
-      </w:r>
-      <w:r>
-        <w:rPr>
-          <w:rStyle w:val="Enfasicorsivo"/>
-          <w:i w:val="0"/>
-          <w:iCs w:val="0"/>
-        </w:rPr>
-        <w:t>rete con circa 16.000.000 di host</w:t>
+        <w:t xml:space="preserve">  </w:t>
+      </w:r>
+      <w:r>
+        <w:rPr>
+          <w:rStyle w:val="Enfasicorsivo"/>
+          <w:i w:val="0"/>
+          <w:iCs w:val="0"/>
+        </w:rPr>
+        <w:t>1</w:t>
+      </w:r>
+      <w:r>
+        <w:rPr>
+          <w:rStyle w:val="Enfasicorsivo"/>
+          <w:i w:val="0"/>
+          <w:iCs w:val="0"/>
+        </w:rPr>
+        <w:t xml:space="preserve"> rete con circa 16.000.000 di host</w:t>
       </w:r>
       <w:r>
         <w:rPr>
@@ -1786,15 +1555,79 @@
           <w:i w:val="0"/>
           <w:iCs w:val="0"/>
         </w:rPr>
-        <w:t xml:space="preserve">a 172.31.x.x </w:t>
-      </w:r>
-      <w:r>
-        <w:rPr>
-          <w:rStyle w:val="Enfasicorsivo"/>
-          <w:i w:val="0"/>
-          <w:iCs w:val="0"/>
-        </w:rPr>
-        <w:t xml:space="preserve">(/16) </w:t>
+        <w:t>a 172.31.</w:t>
+      </w:r>
+      <w:r>
+        <w:rPr>
+          <w:rStyle w:val="Enfasicorsivo"/>
+          <w:i w:val="0"/>
+          <w:iCs w:val="0"/>
+        </w:rPr>
+        <w:t>255</w:t>
+      </w:r>
+      <w:r>
+        <w:rPr>
+          <w:rStyle w:val="Enfasicorsivo"/>
+          <w:i w:val="0"/>
+          <w:iCs w:val="0"/>
+        </w:rPr>
+        <w:t>.</w:t>
+      </w:r>
+      <w:r>
+        <w:rPr>
+          <w:rStyle w:val="Enfasicorsivo"/>
+          <w:i w:val="0"/>
+          <w:iCs w:val="0"/>
+        </w:rPr>
+        <w:t>255</w:t>
+      </w:r>
+      <w:r>
+        <w:rPr>
+          <w:rStyle w:val="Enfasicorsivo"/>
+          <w:i w:val="0"/>
+          <w:iCs w:val="0"/>
+        </w:rPr>
+        <w:t xml:space="preserve"> </w:t>
+      </w:r>
+      <w:r>
+        <w:rPr>
+          <w:rStyle w:val="Enfasicorsivo"/>
+          <w:i w:val="0"/>
+          <w:iCs w:val="0"/>
+        </w:rPr>
+        <w:t>(/</w:t>
+      </w:r>
+      <w:r>
+        <w:rPr>
+          <w:rStyle w:val="Enfasicorsivo"/>
+          <w:i w:val="0"/>
+          <w:iCs w:val="0"/>
+        </w:rPr>
+        <w:t>12</w:t>
+      </w:r>
+      <w:r>
+        <w:rPr>
+          <w:rStyle w:val="Enfasicorsivo"/>
+          <w:i w:val="0"/>
+          <w:iCs w:val="0"/>
+        </w:rPr>
+        <w:t>)</w:t>
+      </w:r>
+      <w:r>
+        <w:rPr>
+          <w:rStyle w:val="Enfasicorsivo"/>
+          <w:i w:val="0"/>
+          <w:iCs w:val="0"/>
+        </w:rPr>
+        <w:t xml:space="preserve"> (255.240.0.0)</w:t>
+      </w:r>
+      <w:r>
+        <w:rPr>
+          <w:rStyle w:val="Enfasicorsivo"/>
+          <w:i w:val="0"/>
+          <w:iCs w:val="0"/>
+        </w:rPr>
+        <w:t xml:space="preserve"> </w:t>
       </w:r>
       <w:r>
         <w:rPr>
@@ -1810,15 +1643,63 @@
           <w:i w:val="0"/>
           <w:iCs w:val="0"/>
         </w:rPr>
-        <w:t xml:space="preserve"> 16 reti con 65.534 di host</w:t>
-      </w:r>
-      <w:r>
-        <w:rPr>
-          <w:rStyle w:val="Enfasicorsivo"/>
-          <w:i w:val="0"/>
-          <w:iCs w:val="0"/>
-        </w:rPr>
-        <w:t xml:space="preserve"> (2 alla 16 -2)</w:t>
+        <w:t xml:space="preserve"> </w:t>
+      </w:r>
+      <w:r>
+        <w:rPr>
+          <w:rStyle w:val="Enfasicorsivo"/>
+          <w:i w:val="0"/>
+          <w:iCs w:val="0"/>
+        </w:rPr>
+        <w:t>15</w:t>
+      </w:r>
+      <w:r>
+        <w:rPr>
+          <w:rStyle w:val="Enfasicorsivo"/>
+          <w:i w:val="0"/>
+          <w:iCs w:val="0"/>
+        </w:rPr>
+        <w:t xml:space="preserve"> reti con </w:t>
+      </w:r>
+      <w:r>
+        <w:rPr>
+          <w:rStyle w:val="Enfasicorsivo"/>
+          <w:i w:val="0"/>
+          <w:iCs w:val="0"/>
+        </w:rPr>
+        <w:t>1.048.576</w:t>
+      </w:r>
+      <w:r>
+        <w:rPr>
+          <w:rStyle w:val="Enfasicorsivo"/>
+          <w:i w:val="0"/>
+          <w:iCs w:val="0"/>
+        </w:rPr>
+        <w:t xml:space="preserve"> di host</w:t>
+      </w:r>
+      <w:r>
+        <w:rPr>
+          <w:rStyle w:val="Enfasicorsivo"/>
+          <w:i w:val="0"/>
+          <w:iCs w:val="0"/>
+        </w:rPr>
+        <w:t xml:space="preserve"> (2 alla</w:t>
+      </w:r>
+      <w:r>
+        <w:rPr>
+          <w:rStyle w:val="Enfasicorsivo"/>
+          <w:i w:val="0"/>
+          <w:iCs w:val="0"/>
+        </w:rPr>
+        <w:t xml:space="preserve"> 20</w:t>
+      </w:r>
+      <w:r>
+        <w:rPr>
+          <w:rStyle w:val="Enfasicorsivo"/>
+          <w:i w:val="0"/>
+          <w:iCs w:val="0"/>
+        </w:rPr>
+        <w:t xml:space="preserve"> -2)</w:t>
       </w:r>
     </w:p>
     <w:p>
@@ -1840,7 +1721,23 @@
           <w:i w:val="0"/>
           <w:iCs w:val="0"/>
         </w:rPr>
-        <w:t xml:space="preserve">Classe C: 192.168.0.x </w:t>
+        <w:t>Classe C: 192.168.</w:t>
+      </w:r>
+      <w:r>
+        <w:rPr>
+          <w:rStyle w:val="Enfasicorsivo"/>
+          <w:i w:val="0"/>
+          <w:iCs w:val="0"/>
+        </w:rPr>
+        <w:t>x</w:t>
+      </w:r>
+      <w:r>
+        <w:rPr>
+          <w:rStyle w:val="Enfasicorsivo"/>
+          <w:i w:val="0"/>
+          <w:iCs w:val="0"/>
+        </w:rPr>
+        <w:t xml:space="preserve">.x </w:t>
       </w:r>
       <w:r>
         <w:rPr>
@@ -1856,15 +1753,79 @@
           <w:i w:val="0"/>
           <w:iCs w:val="0"/>
         </w:rPr>
-        <w:t xml:space="preserve">a 192.168.255.x </w:t>
-      </w:r>
-      <w:r>
-        <w:rPr>
-          <w:rStyle w:val="Enfasicorsivo"/>
-          <w:i w:val="0"/>
-          <w:iCs w:val="0"/>
-        </w:rPr>
-        <w:t xml:space="preserve">(/24) </w:t>
+        <w:t>a 192.168.</w:t>
+      </w:r>
+      <w:r>
+        <w:rPr>
+          <w:rStyle w:val="Enfasicorsivo"/>
+          <w:i w:val="0"/>
+          <w:iCs w:val="0"/>
+        </w:rPr>
+        <w:t>255</w:t>
+      </w:r>
+      <w:r>
+        <w:rPr>
+          <w:rStyle w:val="Enfasicorsivo"/>
+          <w:i w:val="0"/>
+          <w:iCs w:val="0"/>
+        </w:rPr>
+        <w:t>.</w:t>
+      </w:r>
+      <w:r>
+        <w:rPr>
+          <w:rStyle w:val="Enfasicorsivo"/>
+          <w:i w:val="0"/>
+          <w:iCs w:val="0"/>
+        </w:rPr>
+        <w:t>255</w:t>
+      </w:r>
+      <w:r>
+        <w:rPr>
+          <w:rStyle w:val="Enfasicorsivo"/>
+          <w:i w:val="0"/>
+          <w:iCs w:val="0"/>
+        </w:rPr>
+        <w:t xml:space="preserve"> </w:t>
+      </w:r>
+      <w:r>
+        <w:rPr>
+          <w:rStyle w:val="Enfasicorsivo"/>
+          <w:i w:val="0"/>
+          <w:iCs w:val="0"/>
+        </w:rPr>
+        <w:t>(/</w:t>
+      </w:r>
+      <w:r>
+        <w:rPr>
+          <w:rStyle w:val="Enfasicorsivo"/>
+          <w:i w:val="0"/>
+          <w:iCs w:val="0"/>
+        </w:rPr>
+        <w:t>16</w:t>
+      </w:r>
+      <w:r>
+        <w:rPr>
+          <w:rStyle w:val="Enfasicorsivo"/>
+          <w:i w:val="0"/>
+          <w:iCs w:val="0"/>
+        </w:rPr>
+        <w:t>)</w:t>
+      </w:r>
+      <w:r>
+        <w:rPr>
+          <w:rStyle w:val="Enfasicorsivo"/>
+          <w:i w:val="0"/>
+          <w:iCs w:val="0"/>
+        </w:rPr>
+        <w:t xml:space="preserve"> (255.255.0.0)</w:t>
+      </w:r>
+      <w:r>
+        <w:rPr>
+          <w:rStyle w:val="Enfasicorsivo"/>
+          <w:i w:val="0"/>
+          <w:iCs w:val="0"/>
+        </w:rPr>
+        <w:t xml:space="preserve"> </w:t>
       </w:r>
       <w:r>
         <w:rPr>
@@ -1880,7 +1841,39 @@
           <w:i w:val="0"/>
           <w:iCs w:val="0"/>
         </w:rPr>
-        <w:t xml:space="preserve"> 256 reti con 254 host (siccome 2 alla 8 ma sempre il -2)</w:t>
+        <w:t xml:space="preserve">  reti con </w:t>
+      </w:r>
+      <w:r>
+        <w:rPr>
+          <w:rStyle w:val="Enfasicorsivo"/>
+          <w:i w:val="0"/>
+          <w:iCs w:val="0"/>
+        </w:rPr>
+        <w:t>65.536</w:t>
+      </w:r>
+      <w:r>
+        <w:rPr>
+          <w:rStyle w:val="Enfasicorsivo"/>
+          <w:i w:val="0"/>
+          <w:iCs w:val="0"/>
+        </w:rPr>
+        <w:t xml:space="preserve"> host (siccome 2 alla </w:t>
+      </w:r>
+      <w:r>
+        <w:rPr>
+          <w:rStyle w:val="Enfasicorsivo"/>
+          <w:i w:val="0"/>
+          <w:iCs w:val="0"/>
+        </w:rPr>
+        <w:t>16</w:t>
+      </w:r>
+      <w:r>
+        <w:rPr>
+          <w:rStyle w:val="Enfasicorsivo"/>
+          <w:i w:val="0"/>
+          <w:iCs w:val="0"/>
+        </w:rPr>
+        <w:t xml:space="preserve"> ma sempre il -2)</w:t>
       </w:r>
       <w:r>
         <w:rPr>
@@ -2718,7 +2711,7 @@
 </file>
 
 <file path=word/endnotes.xml><?xml version="1.0" encoding="utf-8"?>
-<w:endnotes xmlns:wpc="http://schemas.microsoft.com/office/word/2010/wordprocessingCanvas" xmlns:cx="http://schemas.microsoft.com/office/drawing/2014/chartex" xmlns:cx1="http://schemas.microsoft.com/office/drawing/2015/9/8/chartex" xmlns:cx2="http://schemas.microsoft.com/office/drawing/2015/10/21/chartex" xmlns:cx3="http://schemas.microsoft.com/office/drawing/2016/5/9/chartex" xmlns:cx4="http://schemas.microsoft.com/office/drawing/2016/5/10/chartex" xmlns:cx5="http://schemas.microsoft.com/office/drawing/2016/5/11/chartex" xmlns:cx6="http://schemas.microsoft.com/office/drawing/2016/5/12/chartex" xmlns:cx7="http://schemas.microsoft.com/office/drawing/2016/5/13/chartex" xmlns:cx8="http://schemas.microsoft.com/office/drawing/2016/5/14/chartex" xmlns:mc="http://schemas.openxmlformats.org/markup-compatibility/2006" xmlns:aink="http://schemas.microsoft.com/office/drawing/2016/ink" xmlns:am3d="http://schemas.microsoft.com/office/drawing/2017/model3d" xmlns:o="urn:schemas-microsoft-com:office:office" xmlns:r="http://schemas.openxmlformats.org/officeDocument/2006/relationships" xmlns:m="http://schemas.openxmlformats.org/officeDocument/2006/math" xmlns:v="urn:schemas-microsoft-com:vml" xmlns:wp14="http://schemas.microsoft.com/office/word/2010/wordprocessingDrawing" xmlns:wp="http://schemas.openxmlformats.org/drawingml/2006/wordprocessingDrawing" xmlns:w10="urn:schemas-microsoft-com:office:word" xmlns:w="http://schemas.openxmlformats.org/wordprocessingml/2006/main" xmlns:w14="http://schemas.microsoft.com/office/word/2010/wordml" xmlns:w15="http://schemas.microsoft.com/office/word/2012/wordml" xmlns:w16cex="http://schemas.microsoft.com/office/word/2018/wordml/cex" xmlns:w16cid="http://schemas.microsoft.com/office/word/2016/wordml/cid" xmlns:w16="http://schemas.microsoft.com/office/word/2018/wordml" xmlns:w16sdtdh="http://schemas.microsoft.com/office/word/2020/wordml/sdtdatahash" xmlns:w16se="http://schemas.microsoft.com/office/word/2015/wordml/symex" xmlns:wpg="http://schemas.microsoft.com/office/word/2010/wordprocessingGroup" xmlns:wpi="http://schemas.microsoft.com/office/word/2010/wordprocessingInk" xmlns:wne="http://schemas.microsoft.com/office/word/2006/wordml" xmlns:wps="http://schemas.microsoft.com/office/word/2010/wordprocessingShape" mc:Ignorable="w14 w15 w16se w16cid w16 w16cex w16sdtdh wp14">
+<w:endnotes xmlns:wpc="http://schemas.microsoft.com/office/word/2010/wordprocessingCanvas" xmlns:cx="http://schemas.microsoft.com/office/drawing/2014/chartex" xmlns:cx1="http://schemas.microsoft.com/office/drawing/2015/9/8/chartex" xmlns:cx2="http://schemas.microsoft.com/office/drawing/2015/10/21/chartex" xmlns:cx3="http://schemas.microsoft.com/office/drawing/2016/5/9/chartex" xmlns:cx4="http://schemas.microsoft.com/office/drawing/2016/5/10/chartex" xmlns:cx5="http://schemas.microsoft.com/office/drawing/2016/5/11/chartex" xmlns:cx6="http://schemas.microsoft.com/office/drawing/2016/5/12/chartex" xmlns:cx7="http://schemas.microsoft.com/office/drawing/2016/5/13/chartex" xmlns:cx8="http://schemas.microsoft.com/office/drawing/2016/5/14/chartex" xmlns:mc="http://schemas.openxmlformats.org/markup-compatibility/2006" xmlns:aink="http://schemas.microsoft.com/office/drawing/2016/ink" xmlns:am3d="http://schemas.microsoft.com/office/drawing/2017/model3d" xmlns:o="urn:schemas-microsoft-com:office:office" xmlns:oel="http://schemas.microsoft.com/office/2019/extlst" xmlns:r="http://schemas.openxmlformats.org/officeDocument/2006/relationships" xmlns:m="http://schemas.openxmlformats.org/officeDocument/2006/math" xmlns:v="urn:schemas-microsoft-com:vml" xmlns:wp14="http://schemas.microsoft.com/office/word/2010/wordprocessingDrawing" xmlns:wp="http://schemas.openxmlformats.org/drawingml/2006/wordprocessingDrawing" xmlns:w10="urn:schemas-microsoft-com:office:word" xmlns:w="http://schemas.openxmlformats.org/wordprocessingml/2006/main" xmlns:w14="http://schemas.microsoft.com/office/word/2010/wordml" xmlns:w15="http://schemas.microsoft.com/office/word/2012/wordml" xmlns:w16cex="http://schemas.microsoft.com/office/word/2018/wordml/cex" xmlns:w16cid="http://schemas.microsoft.com/office/word/2016/wordml/cid" xmlns:w16="http://schemas.microsoft.com/office/word/2018/wordml" xmlns:w16sdtdh="http://schemas.microsoft.com/office/word/2020/wordml/sdtdatahash" xmlns:w16se="http://schemas.microsoft.com/office/word/2015/wordml/symex" xmlns:wpg="http://schemas.microsoft.com/office/word/2010/wordprocessingGroup" xmlns:wpi="http://schemas.microsoft.com/office/word/2010/wordprocessingInk" xmlns:wne="http://schemas.microsoft.com/office/word/2006/wordml" xmlns:wps="http://schemas.microsoft.com/office/word/2010/wordprocessingShape" mc:Ignorable="w14 w15 w16se w16cid w16 w16cex w16sdtdh wp14">
   <w:endnote w:type="separator" w:id="-1">
     <w:p>
       <w:pPr>
@@ -2743,7 +2736,7 @@
 </file>
 
 <file path=word/footnotes.xml><?xml version="1.0" encoding="utf-8"?>
-<w:footnotes xmlns:wpc="http://schemas.microsoft.com/office/word/2010/wordprocessingCanvas" xmlns:cx="http://schemas.microsoft.com/office/drawing/2014/chartex" xmlns:cx1="http://schemas.microsoft.com/office/drawing/2015/9/8/chartex" xmlns:cx2="http://schemas.microsoft.com/office/drawing/2015/10/21/chartex" xmlns:cx3="http://schemas.microsoft.com/office/drawing/2016/5/9/chartex" xmlns:cx4="http://schemas.microsoft.com/office/drawing/2016/5/10/chartex" xmlns:cx5="http://schemas.microsoft.com/office/drawing/2016/5/11/chartex" xmlns:cx6="http://schemas.microsoft.com/office/drawing/2016/5/12/chartex" xmlns:cx7="http://schemas.microsoft.com/office/drawing/2016/5/13/chartex" xmlns:cx8="http://schemas.microsoft.com/office/drawing/2016/5/14/chartex" xmlns:mc="http://schemas.openxmlformats.org/markup-compatibility/2006" xmlns:aink="http://schemas.microsoft.com/office/drawing/2016/ink" xmlns:am3d="http://schemas.microsoft.com/office/drawing/2017/model3d" xmlns:o="urn:schemas-microsoft-com:office:office" xmlns:r="http://schemas.openxmlformats.org/officeDocument/2006/relationships" xmlns:m="http://schemas.openxmlformats.org/officeDocument/2006/math" xmlns:v="urn:schemas-microsoft-com:vml" xmlns:wp14="http://schemas.microsoft.com/office/word/2010/wordprocessingDrawing" xmlns:wp="http://schemas.openxmlformats.org/drawingml/2006/wordprocessingDrawing" xmlns:w10="urn:schemas-microsoft-com:office:word" xmlns:w="http://schemas.openxmlformats.org/wordprocessingml/2006/main" xmlns:w14="http://schemas.microsoft.com/office/word/2010/wordml" xmlns:w15="http://schemas.microsoft.com/office/word/2012/wordml" xmlns:w16cex="http://schemas.microsoft.com/office/word/2018/wordml/cex" xmlns:w16cid="http://schemas.microsoft.com/office/word/2016/wordml/cid" xmlns:w16="http://schemas.microsoft.com/office/word/2018/wordml" xmlns:w16sdtdh="http://schemas.microsoft.com/office/word/2020/wordml/sdtdatahash" xmlns:w16se="http://schemas.microsoft.com/office/word/2015/wordml/symex" xmlns:wpg="http://schemas.microsoft.com/office/word/2010/wordprocessingGroup" xmlns:wpi="http://schemas.microsoft.com/office/word/2010/wordprocessingInk" xmlns:wne="http://schemas.microsoft.com/office/word/2006/wordml" xmlns:wps="http://schemas.microsoft.com/office/word/2010/wordprocessingShape" mc:Ignorable="w14 w15 w16se w16cid w16 w16cex w16sdtdh wp14">
+<w:footnotes xmlns:wpc="http://schemas.microsoft.com/office/word/2010/wordprocessingCanvas" xmlns:cx="http://schemas.microsoft.com/office/drawing/2014/chartex" xmlns:cx1="http://schemas.microsoft.com/office/drawing/2015/9/8/chartex" xmlns:cx2="http://schemas.microsoft.com/office/drawing/2015/10/21/chartex" xmlns:cx3="http://schemas.microsoft.com/office/drawing/2016/5/9/chartex" xmlns:cx4="http://schemas.microsoft.com/office/drawing/2016/5/10/chartex" xmlns:cx5="http://schemas.microsoft.com/office/drawing/2016/5/11/chartex" xmlns:cx6="http://schemas.microsoft.com/office/drawing/2016/5/12/chartex" xmlns:cx7="http://schemas.microsoft.com/office/drawing/2016/5/13/chartex" xmlns:cx8="http://schemas.microsoft.com/office/drawing/2016/5/14/chartex" xmlns:mc="http://schemas.openxmlformats.org/markup-compatibility/2006" xmlns:aink="http://schemas.microsoft.com/office/drawing/2016/ink" xmlns:am3d="http://schemas.microsoft.com/office/drawing/2017/model3d" xmlns:o="urn:schemas-microsoft-com:office:office" xmlns:oel="http://schemas.microsoft.com/office/2019/extlst" xmlns:r="http://schemas.openxmlformats.org/officeDocument/2006/relationships" xmlns:m="http://schemas.openxmlformats.org/officeDocument/2006/math" xmlns:v="urn:schemas-microsoft-com:vml" xmlns:wp14="http://schemas.microsoft.com/office/word/2010/wordprocessingDrawing" xmlns:wp="http://schemas.openxmlformats.org/drawingml/2006/wordprocessingDrawing" xmlns:w10="urn:schemas-microsoft-com:office:word" xmlns:w="http://schemas.openxmlformats.org/wordprocessingml/2006/main" xmlns:w14="http://schemas.microsoft.com/office/word/2010/wordml" xmlns:w15="http://schemas.microsoft.com/office/word/2012/wordml" xmlns:w16cex="http://schemas.microsoft.com/office/word/2018/wordml/cex" xmlns:w16cid="http://schemas.microsoft.com/office/word/2016/wordml/cid" xmlns:w16="http://schemas.microsoft.com/office/word/2018/wordml" xmlns:w16sdtdh="http://schemas.microsoft.com/office/word/2020/wordml/sdtdatahash" xmlns:w16se="http://schemas.microsoft.com/office/word/2015/wordml/symex" xmlns:wpg="http://schemas.microsoft.com/office/word/2010/wordprocessingGroup" xmlns:wpi="http://schemas.microsoft.com/office/word/2010/wordprocessingInk" xmlns:wne="http://schemas.microsoft.com/office/word/2006/wordml" xmlns:wps="http://schemas.microsoft.com/office/word/2010/wordprocessingShape" mc:Ignorable="w14 w15 w16se w16cid w16 w16cex w16sdtdh wp14">
   <w:footnote w:type="separator" w:id="-1">
     <w:p>
       <w:pPr>
@@ -2768,7 +2761,7 @@
 </file>
 
 <file path=word/header1.xml><?xml version="1.0" encoding="utf-8"?>
-<w:hdr xmlns:wpc="http://schemas.microsoft.com/office/word/2010/wordprocessingCanvas" xmlns:cx="http://schemas.microsoft.com/office/drawing/2014/chartex" xmlns:cx1="http://schemas.microsoft.com/office/drawing/2015/9/8/chartex" xmlns:cx2="http://schemas.microsoft.com/office/drawing/2015/10/21/chartex" xmlns:cx3="http://schemas.microsoft.com/office/drawing/2016/5/9/chartex" xmlns:cx4="http://schemas.microsoft.com/office/drawing/2016/5/10/chartex" xmlns:cx5="http://schemas.microsoft.com/office/drawing/2016/5/11/chartex" xmlns:cx6="http://schemas.microsoft.com/office/drawing/2016/5/12/chartex" xmlns:cx7="http://schemas.microsoft.com/office/drawing/2016/5/13/chartex" xmlns:cx8="http://schemas.microsoft.com/office/drawing/2016/5/14/chartex" xmlns:mc="http://schemas.openxmlformats.org/markup-compatibility/2006" xmlns:aink="http://schemas.microsoft.com/office/drawing/2016/ink" xmlns:am3d="http://schemas.microsoft.com/office/drawing/2017/model3d" xmlns:o="urn:schemas-microsoft-com:office:office" xmlns:r="http://schemas.openxmlformats.org/officeDocument/2006/relationships" xmlns:m="http://schemas.openxmlformats.org/officeDocument/2006/math" xmlns:v="urn:schemas-microsoft-com:vml" xmlns:wp14="http://schemas.microsoft.com/office/word/2010/wordprocessingDrawing" xmlns:wp="http://schemas.openxmlformats.org/drawingml/2006/wordprocessingDrawing" xmlns:w10="urn:schemas-microsoft-com:office:word" xmlns:w="http://schemas.openxmlformats.org/wordprocessingml/2006/main" xmlns:w14="http://schemas.microsoft.com/office/word/2010/wordml" xmlns:w15="http://schemas.microsoft.com/office/word/2012/wordml" xmlns:w16cex="http://schemas.microsoft.com/office/word/2018/wordml/cex" xmlns:w16cid="http://schemas.microsoft.com/office/word/2016/wordml/cid" xmlns:w16="http://schemas.microsoft.com/office/word/2018/wordml" xmlns:w16sdtdh="http://schemas.microsoft.com/office/word/2020/wordml/sdtdatahash" xmlns:w16se="http://schemas.microsoft.com/office/word/2015/wordml/symex" xmlns:wpg="http://schemas.microsoft.com/office/word/2010/wordprocessingGroup" xmlns:wpi="http://schemas.microsoft.com/office/word/2010/wordprocessingInk" xmlns:wne="http://schemas.microsoft.com/office/word/2006/wordml" xmlns:wps="http://schemas.microsoft.com/office/word/2010/wordprocessingShape" mc:Ignorable="w14 w15 w16se w16cid w16 w16cex w16sdtdh wp14">
+<w:hdr xmlns:wpc="http://schemas.microsoft.com/office/word/2010/wordprocessingCanvas" xmlns:cx="http://schemas.microsoft.com/office/drawing/2014/chartex" xmlns:cx1="http://schemas.microsoft.com/office/drawing/2015/9/8/chartex" xmlns:cx2="http://schemas.microsoft.com/office/drawing/2015/10/21/chartex" xmlns:cx3="http://schemas.microsoft.com/office/drawing/2016/5/9/chartex" xmlns:cx4="http://schemas.microsoft.com/office/drawing/2016/5/10/chartex" xmlns:cx5="http://schemas.microsoft.com/office/drawing/2016/5/11/chartex" xmlns:cx6="http://schemas.microsoft.com/office/drawing/2016/5/12/chartex" xmlns:cx7="http://schemas.microsoft.com/office/drawing/2016/5/13/chartex" xmlns:cx8="http://schemas.microsoft.com/office/drawing/2016/5/14/chartex" xmlns:mc="http://schemas.openxmlformats.org/markup-compatibility/2006" xmlns:aink="http://schemas.microsoft.com/office/drawing/2016/ink" xmlns:am3d="http://schemas.microsoft.com/office/drawing/2017/model3d" xmlns:o="urn:schemas-microsoft-com:office:office" xmlns:oel="http://schemas.microsoft.com/office/2019/extlst" xmlns:r="http://schemas.openxmlformats.org/officeDocument/2006/relationships" xmlns:m="http://schemas.openxmlformats.org/officeDocument/2006/math" xmlns:v="urn:schemas-microsoft-com:vml" xmlns:wp14="http://schemas.microsoft.com/office/word/2010/wordprocessingDrawing" xmlns:wp="http://schemas.openxmlformats.org/drawingml/2006/wordprocessingDrawing" xmlns:w10="urn:schemas-microsoft-com:office:word" xmlns:w="http://schemas.openxmlformats.org/wordprocessingml/2006/main" xmlns:w14="http://schemas.microsoft.com/office/word/2010/wordml" xmlns:w15="http://schemas.microsoft.com/office/word/2012/wordml" xmlns:w16cex="http://schemas.microsoft.com/office/word/2018/wordml/cex" xmlns:w16cid="http://schemas.microsoft.com/office/word/2016/wordml/cid" xmlns:w16="http://schemas.microsoft.com/office/word/2018/wordml" xmlns:w16sdtdh="http://schemas.microsoft.com/office/word/2020/wordml/sdtdatahash" xmlns:w16se="http://schemas.microsoft.com/office/word/2015/wordml/symex" xmlns:wpg="http://schemas.microsoft.com/office/word/2010/wordprocessingGroup" xmlns:wpi="http://schemas.microsoft.com/office/word/2010/wordprocessingInk" xmlns:wne="http://schemas.microsoft.com/office/word/2006/wordml" xmlns:wps="http://schemas.microsoft.com/office/word/2010/wordprocessingShape" mc:Ignorable="w14 w15 w16se w16cid w16 w16cex w16sdtdh wp14">
   <w:p>
     <w:pPr>
       <w:pStyle w:val="Intestazione"/>
@@ -2802,7 +2795,7 @@
 </file>
 
 <file path=word/numbering.xml><?xml version="1.0" encoding="utf-8"?>
-<w:numbering xmlns:wpc="http://schemas.microsoft.com/office/word/2010/wordprocessingCanvas" xmlns:cx="http://schemas.microsoft.com/office/drawing/2014/chartex" xmlns:cx1="http://schemas.microsoft.com/office/drawing/2015/9/8/chartex" xmlns:cx2="http://schemas.microsoft.com/office/drawing/2015/10/21/chartex" xmlns:cx3="http://schemas.microsoft.com/office/drawing/2016/5/9/chartex" xmlns:cx4="http://schemas.microsoft.com/office/drawing/2016/5/10/chartex" xmlns:cx5="http://schemas.microsoft.com/office/drawing/2016/5/11/chartex" xmlns:cx6="http://schemas.microsoft.com/office/drawing/2016/5/12/chartex" xmlns:cx7="http://schemas.microsoft.com/office/drawing/2016/5/13/chartex" xmlns:cx8="http://schemas.microsoft.com/office/drawing/2016/5/14/chartex" xmlns:mc="http://schemas.openxmlformats.org/markup-compatibility/2006" xmlns:aink="http://schemas.microsoft.com/office/drawing/2016/ink" xmlns:am3d="http://schemas.microsoft.com/office/drawing/2017/model3d" xmlns:o="urn:schemas-microsoft-com:office:office" xmlns:r="http://schemas.openxmlformats.org/officeDocument/2006/relationships" xmlns:m="http://schemas.openxmlformats.org/officeDocument/2006/math" xmlns:v="urn:schemas-microsoft-com:vml" xmlns:wp14="http://schemas.microsoft.com/office/word/2010/wordprocessingDrawing" xmlns:wp="http://schemas.openxmlformats.org/drawingml/2006/wordprocessingDrawing" xmlns:w10="urn:schemas-microsoft-com:office:word" xmlns:w="http://schemas.openxmlformats.org/wordprocessingml/2006/main" xmlns:w14="http://schemas.microsoft.com/office/word/2010/wordml" xmlns:w15="http://schemas.microsoft.com/office/word/2012/wordml" xmlns:w16cex="http://schemas.microsoft.com/office/word/2018/wordml/cex" xmlns:w16cid="http://schemas.microsoft.com/office/word/2016/wordml/cid" xmlns:w16="http://schemas.microsoft.com/office/word/2018/wordml" xmlns:w16sdtdh="http://schemas.microsoft.com/office/word/2020/wordml/sdtdatahash" xmlns:w16se="http://schemas.microsoft.com/office/word/2015/wordml/symex" xmlns:wpg="http://schemas.microsoft.com/office/word/2010/wordprocessingGroup" xmlns:wpi="http://schemas.microsoft.com/office/word/2010/wordprocessingInk" xmlns:wne="http://schemas.microsoft.com/office/word/2006/wordml" xmlns:wps="http://schemas.microsoft.com/office/word/2010/wordprocessingShape" mc:Ignorable="w14 w15 w16se w16cid w16 w16cex w16sdtdh wp14">
+<w:numbering xmlns:wpc="http://schemas.microsoft.com/office/word/2010/wordprocessingCanvas" xmlns:cx="http://schemas.microsoft.com/office/drawing/2014/chartex" xmlns:cx1="http://schemas.microsoft.com/office/drawing/2015/9/8/chartex" xmlns:cx2="http://schemas.microsoft.com/office/drawing/2015/10/21/chartex" xmlns:cx3="http://schemas.microsoft.com/office/drawing/2016/5/9/chartex" xmlns:cx4="http://schemas.microsoft.com/office/drawing/2016/5/10/chartex" xmlns:cx5="http://schemas.microsoft.com/office/drawing/2016/5/11/chartex" xmlns:cx6="http://schemas.microsoft.com/office/drawing/2016/5/12/chartex" xmlns:cx7="http://schemas.microsoft.com/office/drawing/2016/5/13/chartex" xmlns:cx8="http://schemas.microsoft.com/office/drawing/2016/5/14/chartex" xmlns:mc="http://schemas.openxmlformats.org/markup-compatibility/2006" xmlns:aink="http://schemas.microsoft.com/office/drawing/2016/ink" xmlns:am3d="http://schemas.microsoft.com/office/drawing/2017/model3d" xmlns:o="urn:schemas-microsoft-com:office:office" xmlns:oel="http://schemas.microsoft.com/office/2019/extlst" xmlns:r="http://schemas.openxmlformats.org/officeDocument/2006/relationships" xmlns:m="http://schemas.openxmlformats.org/officeDocument/2006/math" xmlns:v="urn:schemas-microsoft-com:vml" xmlns:wp14="http://schemas.microsoft.com/office/word/2010/wordprocessingDrawing" xmlns:wp="http://schemas.openxmlformats.org/drawingml/2006/wordprocessingDrawing" xmlns:w10="urn:schemas-microsoft-com:office:word" xmlns:w="http://schemas.openxmlformats.org/wordprocessingml/2006/main" xmlns:w14="http://schemas.microsoft.com/office/word/2010/wordml" xmlns:w15="http://schemas.microsoft.com/office/word/2012/wordml" xmlns:w16cex="http://schemas.microsoft.com/office/word/2018/wordml/cex" xmlns:w16cid="http://schemas.microsoft.com/office/word/2016/wordml/cid" xmlns:w16="http://schemas.microsoft.com/office/word/2018/wordml" xmlns:w16sdtdh="http://schemas.microsoft.com/office/word/2020/wordml/sdtdatahash" xmlns:w16se="http://schemas.microsoft.com/office/word/2015/wordml/symex" xmlns:wpg="http://schemas.microsoft.com/office/word/2010/wordprocessingGroup" xmlns:wpi="http://schemas.microsoft.com/office/word/2010/wordprocessingInk" xmlns:wne="http://schemas.microsoft.com/office/word/2006/wordml" xmlns:wps="http://schemas.microsoft.com/office/word/2010/wordprocessingShape" mc:Ignorable="w14 w15 w16se w16cid w16 w16cex w16sdtdh wp14">
   <w:abstractNum w:abstractNumId="0" w15:restartNumberingAfterBreak="0">
     <w:nsid w:val="1C855411"/>
     <w:multiLevelType w:val="hybridMultilevel"/>

</xml_diff>